<commit_message>
Supp Info - more sat9c diognostic plots added
</commit_message>
<xml_diff>
--- a/Write up/Supporting_Information.docx
+++ b/Write up/Supporting_Information.docx
@@ -35784,25 +35784,7 @@
           <w:sz w:val="18"/>
           <w:szCs w:val="18"/>
         </w:rPr>
-        <w:t xml:space="preserve"> “</w:t>
-      </w:r>
-      <w:r>
-        <w:rPr>
-          <w:b/>
-          <w:bCs/>
-          <w:sz w:val="18"/>
-          <w:szCs w:val="18"/>
-        </w:rPr>
-        <w:t>Commune</w:t>
-      </w:r>
-      <w:r>
-        <w:rPr>
-          <w:b/>
-          <w:bCs/>
-          <w:sz w:val="18"/>
-          <w:szCs w:val="18"/>
-        </w:rPr>
-        <w:t>”</w:t>
+        <w:t xml:space="preserve"> “Commune”</w:t>
       </w:r>
       <w:r>
         <w:rPr>
@@ -35835,10 +35817,93 @@
     <w:p>
       <w:pPr>
         <w:rPr>
+          <w:noProof/>
+        </w:rPr>
+      </w:pPr>
+      <w:r>
+        <w:rPr>
+          <w:noProof/>
+        </w:rPr>
+        <w:lastRenderedPageBreak/>
+        <w:drawing>
+          <wp:inline distT="0" distB="0" distL="0" distR="0" wp14:anchorId="57FCA1C9" wp14:editId="520F8404">
+            <wp:extent cx="3497580" cy="3497580"/>
+            <wp:effectExtent l="0" t="0" r="7620" b="7620"/>
+            <wp:docPr id="4" name="Picture 4"/>
+            <wp:cNvGraphicFramePr>
+              <a:graphicFrameLocks xmlns:a="http://schemas.openxmlformats.org/drawingml/2006/main" noChangeAspect="1"/>
+            </wp:cNvGraphicFramePr>
+            <a:graphic xmlns:a="http://schemas.openxmlformats.org/drawingml/2006/main">
+              <a:graphicData uri="http://schemas.openxmlformats.org/drawingml/2006/picture">
+                <pic:pic xmlns:pic="http://schemas.openxmlformats.org/drawingml/2006/picture">
+                  <pic:nvPicPr>
+                    <pic:cNvPr id="0" name="Picture 1"/>
+                    <pic:cNvPicPr>
+                      <a:picLocks noChangeAspect="1" noChangeArrowheads="1"/>
+                    </pic:cNvPicPr>
+                  </pic:nvPicPr>
+                  <pic:blipFill>
+                    <a:blip r:embed="rId8">
+                      <a:extLst>
+                        <a:ext uri="{28A0092B-C50C-407E-A947-70E740481C1C}">
+                          <a14:useLocalDpi xmlns:a14="http://schemas.microsoft.com/office/drawing/2010/main" val="0"/>
+                        </a:ext>
+                      </a:extLst>
+                    </a:blip>
+                    <a:srcRect/>
+                    <a:stretch>
+                      <a:fillRect/>
+                    </a:stretch>
+                  </pic:blipFill>
+                  <pic:spPr bwMode="auto">
+                    <a:xfrm>
+                      <a:off x="0" y="0"/>
+                      <a:ext cx="3497580" cy="3497580"/>
+                    </a:xfrm>
+                    <a:prstGeom prst="rect">
+                      <a:avLst/>
+                    </a:prstGeom>
+                    <a:noFill/>
+                    <a:ln>
+                      <a:noFill/>
+                    </a:ln>
+                  </pic:spPr>
+                </pic:pic>
+              </a:graphicData>
+            </a:graphic>
+          </wp:inline>
+        </w:drawing>
+      </w:r>
+    </w:p>
+    <w:p>
+      <w:pPr>
+        <w:rPr>
           <w:sz w:val="18"/>
           <w:szCs w:val="18"/>
         </w:rPr>
       </w:pPr>
+      <w:r>
+        <w:rPr>
+          <w:sz w:val="18"/>
+          <w:szCs w:val="18"/>
+          <w:highlight w:val="yellow"/>
+        </w:rPr>
+        <w:t>Figure x</w:t>
+      </w:r>
+      <w:r>
+        <w:rPr>
+          <w:sz w:val="18"/>
+          <w:szCs w:val="18"/>
+        </w:rPr>
+        <w:t xml:space="preserve">. </w:t>
+      </w:r>
+      <w:r>
+        <w:rPr>
+          <w:sz w:val="18"/>
+          <w:szCs w:val="18"/>
+        </w:rPr>
+        <w:t>Plot of residuals versus fitted values for the final socioeconomic model</w:t>
+      </w:r>
     </w:p>
     <w:sectPr>
       <w:pgSz w:w="11906" w:h="16838"/>

</xml_diff>

<commit_message>
Socioeconomic variables hypothesis table added to SM
</commit_message>
<xml_diff>
--- a/Write up/Supporting_Information.docx
+++ b/Write up/Supporting_Information.docx
@@ -35389,6 +35389,808 @@
     </w:tbl>
     <w:p/>
     <w:p/>
+    <w:p>
+      <w:pPr>
+        <w:rPr>
+          <w:i/>
+          <w:iCs/>
+        </w:rPr>
+      </w:pPr>
+      <w:r>
+        <w:rPr>
+          <w:i/>
+          <w:iCs/>
+        </w:rPr>
+        <w:lastRenderedPageBreak/>
+        <w:t>Socioeconomic models</w:t>
+      </w:r>
+    </w:p>
+    <w:p>
+      <w:r>
+        <w:t xml:space="preserve">Each of the </w:t>
+      </w:r>
+      <w:r>
+        <w:t>eight</w:t>
+      </w:r>
+      <w:r>
+        <w:t xml:space="preserve"> model sets were selected because they were hypothesised to be potential drivers or effective predictors of forest </w:t>
+      </w:r>
+      <w:r>
+        <w:t>cover</w:t>
+      </w:r>
+      <w:r>
+        <w:t xml:space="preserve"> (</w:t>
+      </w:r>
+      <w:r>
+        <w:rPr>
+          <w:highlight w:val="yellow"/>
+        </w:rPr>
+        <w:t xml:space="preserve">Table </w:t>
+      </w:r>
+      <w:proofErr w:type="spellStart"/>
+      <w:r>
+        <w:rPr>
+          <w:highlight w:val="yellow"/>
+        </w:rPr>
+        <w:t>Sx</w:t>
+      </w:r>
+      <w:proofErr w:type="spellEnd"/>
+      <w:r>
+        <w:rPr>
+          <w:highlight w:val="yellow"/>
+        </w:rPr>
+        <w:t>).</w:t>
+      </w:r>
+      <w:r>
+        <w:t xml:space="preserve"> The predictors within each of the sets were selected as proxies for the set because of their relevance, or because they were the best quality data that related to the set. </w:t>
+      </w:r>
+    </w:p>
+    <w:tbl>
+      <w:tblPr>
+        <w:tblStyle w:val="TableGrid"/>
+        <w:tblW w:w="0" w:type="auto"/>
+        <w:tblLook w:val="04A0" w:firstRow="1" w:lastRow="0" w:firstColumn="1" w:lastColumn="0" w:noHBand="0" w:noVBand="1"/>
+      </w:tblPr>
+      <w:tblGrid>
+        <w:gridCol w:w="1696"/>
+        <w:gridCol w:w="4314"/>
+        <w:gridCol w:w="3006"/>
+      </w:tblGrid>
+      <w:tr>
+        <w:tc>
+          <w:tcPr>
+            <w:tcW w:w="1696" w:type="dxa"/>
+          </w:tcPr>
+          <w:p>
+            <w:pPr>
+              <w:rPr>
+                <w:b/>
+                <w:bCs/>
+              </w:rPr>
+            </w:pPr>
+            <w:r>
+              <w:rPr>
+                <w:b/>
+                <w:bCs/>
+              </w:rPr>
+              <w:t>Set</w:t>
+            </w:r>
+          </w:p>
+        </w:tc>
+        <w:tc>
+          <w:tcPr>
+            <w:tcW w:w="4314" w:type="dxa"/>
+          </w:tcPr>
+          <w:p>
+            <w:pPr>
+              <w:rPr>
+                <w:b/>
+                <w:bCs/>
+              </w:rPr>
+            </w:pPr>
+            <w:r>
+              <w:rPr>
+                <w:b/>
+                <w:bCs/>
+              </w:rPr>
+              <w:t>Hypothesis</w:t>
+            </w:r>
+          </w:p>
+        </w:tc>
+        <w:tc>
+          <w:tcPr>
+            <w:tcW w:w="3006" w:type="dxa"/>
+          </w:tcPr>
+          <w:p>
+            <w:pPr>
+              <w:rPr>
+                <w:b/>
+                <w:bCs/>
+              </w:rPr>
+            </w:pPr>
+            <w:r>
+              <w:rPr>
+                <w:b/>
+                <w:bCs/>
+              </w:rPr>
+              <w:t>Variable(s)</w:t>
+            </w:r>
+          </w:p>
+        </w:tc>
+      </w:tr>
+      <w:tr>
+        <w:trPr>
+          <w:trHeight w:val="643"/>
+        </w:trPr>
+        <w:tc>
+          <w:tcPr>
+            <w:tcW w:w="1696" w:type="dxa"/>
+            <w:vMerge w:val="restart"/>
+          </w:tcPr>
+          <w:p>
+            <w:r>
+              <w:t xml:space="preserve">Demographics </w:t>
+            </w:r>
+          </w:p>
+        </w:tc>
+        <w:tc>
+          <w:tcPr>
+            <w:tcW w:w="4314" w:type="dxa"/>
+            <w:vMerge w:val="restart"/>
+          </w:tcPr>
+          <w:p>
+            <w:r>
+              <w:t xml:space="preserve">Communes/provinces with higher human populations and higher human population density will have lower forest cover due to urbanisation and agricultural expansion. Communes/provinces with higher indigenous populations will have higher forest cover because areas with </w:t>
+            </w:r>
+            <w:r>
+              <w:t>high indigenous populations</w:t>
+            </w:r>
+            <w:r>
+              <w:t xml:space="preserve"> are more remote, and indigenous communities rely more on forests for traditional livelihoods.</w:t>
+            </w:r>
+          </w:p>
+        </w:tc>
+        <w:tc>
+          <w:tcPr>
+            <w:tcW w:w="3006" w:type="dxa"/>
+          </w:tcPr>
+          <w:p>
+            <w:r>
+              <w:t>Total population</w:t>
+            </w:r>
+          </w:p>
+        </w:tc>
+      </w:tr>
+      <w:tr>
+        <w:trPr>
+          <w:trHeight w:val="836"/>
+        </w:trPr>
+        <w:tc>
+          <w:tcPr>
+            <w:tcW w:w="1696" w:type="dxa"/>
+            <w:vMerge/>
+          </w:tcPr>
+          <w:p/>
+        </w:tc>
+        <w:tc>
+          <w:tcPr>
+            <w:tcW w:w="4314" w:type="dxa"/>
+            <w:vMerge/>
+          </w:tcPr>
+          <w:p/>
+        </w:tc>
+        <w:tc>
+          <w:tcPr>
+            <w:tcW w:w="3006" w:type="dxa"/>
+          </w:tcPr>
+          <w:p>
+            <w:r>
+              <w:t>Population density</w:t>
+            </w:r>
+          </w:p>
+        </w:tc>
+      </w:tr>
+      <w:tr>
+        <w:tc>
+          <w:tcPr>
+            <w:tcW w:w="1696" w:type="dxa"/>
+            <w:vMerge/>
+          </w:tcPr>
+          <w:p/>
+        </w:tc>
+        <w:tc>
+          <w:tcPr>
+            <w:tcW w:w="4314" w:type="dxa"/>
+            <w:vMerge/>
+          </w:tcPr>
+          <w:p/>
+        </w:tc>
+        <w:tc>
+          <w:tcPr>
+            <w:tcW w:w="3006" w:type="dxa"/>
+          </w:tcPr>
+          <w:p>
+            <w:r>
+              <w:t>Proportion indigenous</w:t>
+            </w:r>
+          </w:p>
+        </w:tc>
+      </w:tr>
+      <w:tr>
+        <w:tc>
+          <w:tcPr>
+            <w:tcW w:w="1696" w:type="dxa"/>
+          </w:tcPr>
+          <w:p>
+            <w:r>
+              <w:t>Education</w:t>
+            </w:r>
+          </w:p>
+        </w:tc>
+        <w:tc>
+          <w:tcPr>
+            <w:tcW w:w="4314" w:type="dxa"/>
+          </w:tcPr>
+          <w:p>
+            <w:r>
+              <w:t>Communes/provinces with lower levels of education will have lower forest cover</w:t>
+            </w:r>
+            <w:r>
+              <w:t xml:space="preserve"> because logging and forest clearance is conducted predominantly by young males of school age. Alternative hypothesis: communes/provinces with higher levels of education will have lower forest cover because education levels are likely to be higher in urban areas. </w:t>
+            </w:r>
+          </w:p>
+        </w:tc>
+        <w:tc>
+          <w:tcPr>
+            <w:tcW w:w="3006" w:type="dxa"/>
+          </w:tcPr>
+          <w:p>
+            <w:r>
+              <w:t>Proportion</w:t>
+            </w:r>
+            <w:r>
+              <w:t xml:space="preserve"> of males aged 6 – 24 in full time education</w:t>
+            </w:r>
+          </w:p>
+        </w:tc>
+      </w:tr>
+      <w:tr>
+        <w:trPr>
+          <w:trHeight w:val="1325"/>
+        </w:trPr>
+        <w:tc>
+          <w:tcPr>
+            <w:tcW w:w="1696" w:type="dxa"/>
+            <w:vMerge w:val="restart"/>
+          </w:tcPr>
+          <w:p>
+            <w:r>
+              <w:t>Employment</w:t>
+            </w:r>
+          </w:p>
+        </w:tc>
+        <w:tc>
+          <w:tcPr>
+            <w:tcW w:w="4314" w:type="dxa"/>
+            <w:vMerge w:val="restart"/>
+          </w:tcPr>
+          <w:p>
+            <w:r>
+              <w:t>Communes/provinces with higher proportions of adults in the primary sector will have higher forest cover because these areas are likely to be more remote and have</w:t>
+            </w:r>
+            <w:r>
+              <w:t xml:space="preserve"> more natural resources such as forests. Communes/provinces with higher proportions of adults in the secondary sector will have lower forest cover as the secondary sector will be more prominent in urban/developed areas. </w:t>
+            </w:r>
+          </w:p>
+        </w:tc>
+        <w:tc>
+          <w:tcPr>
+            <w:tcW w:w="3006" w:type="dxa"/>
+          </w:tcPr>
+          <w:p>
+            <w:r>
+              <w:t>Proportion of adults employed in the primary sector</w:t>
+            </w:r>
+          </w:p>
+        </w:tc>
+      </w:tr>
+      <w:tr>
+        <w:tc>
+          <w:tcPr>
+            <w:tcW w:w="1696" w:type="dxa"/>
+            <w:vMerge/>
+          </w:tcPr>
+          <w:p/>
+        </w:tc>
+        <w:tc>
+          <w:tcPr>
+            <w:tcW w:w="4314" w:type="dxa"/>
+            <w:vMerge/>
+          </w:tcPr>
+          <w:p/>
+        </w:tc>
+        <w:tc>
+          <w:tcPr>
+            <w:tcW w:w="3006" w:type="dxa"/>
+          </w:tcPr>
+          <w:p>
+            <w:r>
+              <w:t>Proportion of adults employed in the secondary sector</w:t>
+            </w:r>
+          </w:p>
+        </w:tc>
+      </w:tr>
+      <w:tr>
+        <w:trPr>
+          <w:trHeight w:val="896"/>
+        </w:trPr>
+        <w:tc>
+          <w:tcPr>
+            <w:tcW w:w="1696" w:type="dxa"/>
+            <w:vMerge w:val="restart"/>
+          </w:tcPr>
+          <w:p>
+            <w:r>
+              <w:t>Economic security</w:t>
+            </w:r>
+          </w:p>
+        </w:tc>
+        <w:tc>
+          <w:tcPr>
+            <w:tcW w:w="4314" w:type="dxa"/>
+            <w:vMerge w:val="restart"/>
+          </w:tcPr>
+          <w:p>
+            <w:r>
+              <w:t xml:space="preserve">Communes/provinces with higher proportions of families with poor economic security (farmland, livestock) will have lower forest cover because rural populations in areas with high forest cover have access to land and livestock, whereas poor families in urban/developed areas do not. </w:t>
+            </w:r>
+          </w:p>
+        </w:tc>
+        <w:tc>
+          <w:tcPr>
+            <w:tcW w:w="3006" w:type="dxa"/>
+          </w:tcPr>
+          <w:p>
+            <w:r>
+              <w:t>Proportion of families with &lt;1ha of rice land</w:t>
+            </w:r>
+          </w:p>
+        </w:tc>
+      </w:tr>
+      <w:tr>
+        <w:tc>
+          <w:tcPr>
+            <w:tcW w:w="1696" w:type="dxa"/>
+            <w:vMerge/>
+          </w:tcPr>
+          <w:p/>
+        </w:tc>
+        <w:tc>
+          <w:tcPr>
+            <w:tcW w:w="4314" w:type="dxa"/>
+            <w:vMerge/>
+          </w:tcPr>
+          <w:p/>
+        </w:tc>
+        <w:tc>
+          <w:tcPr>
+            <w:tcW w:w="3006" w:type="dxa"/>
+          </w:tcPr>
+          <w:p>
+            <w:r>
+              <w:t>Proportion of families who keep pigs</w:t>
+            </w:r>
+          </w:p>
+        </w:tc>
+      </w:tr>
+      <w:tr>
+        <w:trPr>
+          <w:trHeight w:val="994"/>
+        </w:trPr>
+        <w:tc>
+          <w:tcPr>
+            <w:tcW w:w="1696" w:type="dxa"/>
+            <w:vMerge w:val="restart"/>
+          </w:tcPr>
+          <w:p>
+            <w:r>
+              <w:t>Access to services</w:t>
+            </w:r>
+          </w:p>
+        </w:tc>
+        <w:tc>
+          <w:tcPr>
+            <w:tcW w:w="4314" w:type="dxa"/>
+            <w:vMerge w:val="restart"/>
+          </w:tcPr>
+          <w:p>
+            <w:r>
+              <w:t xml:space="preserve">Communes/provinces with large distances to schools are likely to be large, remote communes/provinces with high forest cover. Alternative hypothesis: areas with large distances to schools will lead to higher proportions of males out of education and </w:t>
+            </w:r>
+            <w:r>
+              <w:lastRenderedPageBreak/>
+              <w:t>engaging in forest clearing activities. Communes/provinces with higher proportions of families with access to waste collection will be in developed, urban areas and will have lower forest cover. Communes/provinces with larger distances to commune offices will be larger, more remote areas with higher forest cover. Alternative hypothesis</w:t>
+            </w:r>
+            <w:r>
+              <w:t>: communes/provinces with larger distances to commune offices will have weaker governance and less law enforcement, resulting in lower forest cover.</w:t>
+            </w:r>
+          </w:p>
+        </w:tc>
+        <w:tc>
+          <w:tcPr>
+            <w:tcW w:w="3006" w:type="dxa"/>
+          </w:tcPr>
+          <w:p>
+            <w:r>
+              <w:lastRenderedPageBreak/>
+              <w:t>Distance to nearest school</w:t>
+            </w:r>
+          </w:p>
+        </w:tc>
+      </w:tr>
+      <w:tr>
+        <w:trPr>
+          <w:trHeight w:val="702"/>
+        </w:trPr>
+        <w:tc>
+          <w:tcPr>
+            <w:tcW w:w="1696" w:type="dxa"/>
+            <w:vMerge/>
+          </w:tcPr>
+          <w:p/>
+        </w:tc>
+        <w:tc>
+          <w:tcPr>
+            <w:tcW w:w="4314" w:type="dxa"/>
+            <w:vMerge/>
+          </w:tcPr>
+          <w:p/>
+        </w:tc>
+        <w:tc>
+          <w:tcPr>
+            <w:tcW w:w="3006" w:type="dxa"/>
+          </w:tcPr>
+          <w:p>
+            <w:r>
+              <w:t>Proportion of families with access to waste collection</w:t>
+            </w:r>
+          </w:p>
+        </w:tc>
+      </w:tr>
+      <w:tr>
+        <w:tc>
+          <w:tcPr>
+            <w:tcW w:w="1696" w:type="dxa"/>
+            <w:vMerge/>
+          </w:tcPr>
+          <w:p/>
+        </w:tc>
+        <w:tc>
+          <w:tcPr>
+            <w:tcW w:w="4314" w:type="dxa"/>
+            <w:vMerge/>
+          </w:tcPr>
+          <w:p/>
+        </w:tc>
+        <w:tc>
+          <w:tcPr>
+            <w:tcW w:w="3006" w:type="dxa"/>
+          </w:tcPr>
+          <w:p>
+            <w:r>
+              <w:t>Distance to the Commune office</w:t>
+            </w:r>
+          </w:p>
+        </w:tc>
+      </w:tr>
+      <w:tr>
+        <w:trPr>
+          <w:trHeight w:val="1723"/>
+        </w:trPr>
+        <w:tc>
+          <w:tcPr>
+            <w:tcW w:w="1696" w:type="dxa"/>
+            <w:vMerge w:val="restart"/>
+          </w:tcPr>
+          <w:p>
+            <w:r>
+              <w:t>Social justice</w:t>
+            </w:r>
+          </w:p>
+        </w:tc>
+        <w:tc>
+          <w:tcPr>
+            <w:tcW w:w="4314" w:type="dxa"/>
+            <w:vMerge w:val="restart"/>
+          </w:tcPr>
+          <w:p>
+            <w:r>
+              <w:t>Communes/provinces with a higher number of criminal cases will be more urbanised area and therefore will have lower forest cover. Communes/provinces with a higher number of land conflicts will be in areas of high forest cover where land speculation and land disputes are high. Alternative hypothesis: communes/provinces with a higher number of land conflicts will be in areas with a high number of economic land concessions where forest clearance has occurred, and so will have lower forest cover.</w:t>
+            </w:r>
+          </w:p>
+        </w:tc>
+        <w:tc>
+          <w:tcPr>
+            <w:tcW w:w="3006" w:type="dxa"/>
+          </w:tcPr>
+          <w:p>
+            <w:r>
+              <w:t>Number of criminal cases</w:t>
+            </w:r>
+          </w:p>
+        </w:tc>
+      </w:tr>
+      <w:tr>
+        <w:tc>
+          <w:tcPr>
+            <w:tcW w:w="1696" w:type="dxa"/>
+            <w:vMerge/>
+          </w:tcPr>
+          <w:p/>
+        </w:tc>
+        <w:tc>
+          <w:tcPr>
+            <w:tcW w:w="4314" w:type="dxa"/>
+            <w:vMerge/>
+          </w:tcPr>
+          <w:p/>
+        </w:tc>
+        <w:tc>
+          <w:tcPr>
+            <w:tcW w:w="3006" w:type="dxa"/>
+          </w:tcPr>
+          <w:p>
+            <w:r>
+              <w:t>Number of land conflicts</w:t>
+            </w:r>
+          </w:p>
+        </w:tc>
+      </w:tr>
+      <w:tr>
+        <w:trPr>
+          <w:trHeight w:val="1598"/>
+        </w:trPr>
+        <w:tc>
+          <w:tcPr>
+            <w:tcW w:w="1696" w:type="dxa"/>
+            <w:vMerge w:val="restart"/>
+          </w:tcPr>
+          <w:p>
+            <w:r>
+              <w:t>Migration</w:t>
+            </w:r>
+          </w:p>
+        </w:tc>
+        <w:tc>
+          <w:tcPr>
+            <w:tcW w:w="4314" w:type="dxa"/>
+            <w:vMerge w:val="restart"/>
+          </w:tcPr>
+          <w:p>
+            <w:r>
+              <w:t xml:space="preserve">Communes/provinces with a high number of in-migrants will be urban areas with large industry (i.e., high job availability) and therefore low forest cover. Alternative hypothesis: communes/provinces with a high number of in-migrants will be areas with new economic land concessions which are often in areas of high forest cover. Communes/provinces with a high number of out-migrants will have higher forest cover because they are rural, remote areas with fewer job opportunities. </w:t>
+            </w:r>
+          </w:p>
+        </w:tc>
+        <w:tc>
+          <w:tcPr>
+            <w:tcW w:w="3006" w:type="dxa"/>
+          </w:tcPr>
+          <w:p>
+            <w:r>
+              <w:t>Number of in-migrants</w:t>
+            </w:r>
+          </w:p>
+        </w:tc>
+      </w:tr>
+      <w:tr>
+        <w:tc>
+          <w:tcPr>
+            <w:tcW w:w="1696" w:type="dxa"/>
+            <w:vMerge/>
+          </w:tcPr>
+          <w:p/>
+        </w:tc>
+        <w:tc>
+          <w:tcPr>
+            <w:tcW w:w="4314" w:type="dxa"/>
+            <w:vMerge/>
+          </w:tcPr>
+          <w:p/>
+        </w:tc>
+        <w:tc>
+          <w:tcPr>
+            <w:tcW w:w="3006" w:type="dxa"/>
+          </w:tcPr>
+          <w:p>
+            <w:r>
+              <w:t>Number of out-migrants</w:t>
+            </w:r>
+          </w:p>
+        </w:tc>
+      </w:tr>
+      <w:tr>
+        <w:tc>
+          <w:tcPr>
+            <w:tcW w:w="1696" w:type="dxa"/>
+            <w:vMerge w:val="restart"/>
+          </w:tcPr>
+          <w:p>
+            <w:r>
+              <w:t>Control</w:t>
+            </w:r>
+          </w:p>
+        </w:tc>
+        <w:tc>
+          <w:tcPr>
+            <w:tcW w:w="4314" w:type="dxa"/>
+            <w:vMerge w:val="restart"/>
+          </w:tcPr>
+          <w:p>
+            <w:r>
+              <w:t>All of these variables have potential to influence forest cover within communes/</w:t>
+            </w:r>
+            <w:proofErr w:type="gramStart"/>
+            <w:r>
+              <w:t>provinces, yet</w:t>
+            </w:r>
+            <w:proofErr w:type="gramEnd"/>
+            <w:r>
+              <w:t xml:space="preserve"> were not specific targets for investigation. </w:t>
+            </w:r>
+            <w:proofErr w:type="gramStart"/>
+            <w:r>
+              <w:t>Therefore</w:t>
+            </w:r>
+            <w:proofErr w:type="gramEnd"/>
+            <w:r>
+              <w:t xml:space="preserve"> they were included as control variables.</w:t>
+            </w:r>
+          </w:p>
+        </w:tc>
+        <w:tc>
+          <w:tcPr>
+            <w:tcW w:w="3006" w:type="dxa"/>
+          </w:tcPr>
+          <w:p>
+            <w:r>
+              <w:t xml:space="preserve">Mean elevation </w:t>
+            </w:r>
+          </w:p>
+        </w:tc>
+      </w:tr>
+      <w:tr>
+        <w:tc>
+          <w:tcPr>
+            <w:tcW w:w="1696" w:type="dxa"/>
+            <w:vMerge/>
+          </w:tcPr>
+          <w:p/>
+        </w:tc>
+        <w:tc>
+          <w:tcPr>
+            <w:tcW w:w="4314" w:type="dxa"/>
+            <w:vMerge/>
+          </w:tcPr>
+          <w:p/>
+        </w:tc>
+        <w:tc>
+          <w:tcPr>
+            <w:tcW w:w="3006" w:type="dxa"/>
+          </w:tcPr>
+          <w:p>
+            <w:r>
+              <w:t>Distance to international border</w:t>
+            </w:r>
+          </w:p>
+        </w:tc>
+      </w:tr>
+      <w:tr>
+        <w:tc>
+          <w:tcPr>
+            <w:tcW w:w="1696" w:type="dxa"/>
+            <w:vMerge/>
+          </w:tcPr>
+          <w:p/>
+        </w:tc>
+        <w:tc>
+          <w:tcPr>
+            <w:tcW w:w="4314" w:type="dxa"/>
+            <w:vMerge/>
+          </w:tcPr>
+          <w:p/>
+        </w:tc>
+        <w:tc>
+          <w:tcPr>
+            <w:tcW w:w="3006" w:type="dxa"/>
+          </w:tcPr>
+          <w:p>
+            <w:r>
+              <w:t>Distance to provincial capital</w:t>
+            </w:r>
+          </w:p>
+        </w:tc>
+      </w:tr>
+      <w:tr>
+        <w:tc>
+          <w:tcPr>
+            <w:tcW w:w="1696" w:type="dxa"/>
+            <w:vMerge/>
+          </w:tcPr>
+          <w:p/>
+        </w:tc>
+        <w:tc>
+          <w:tcPr>
+            <w:tcW w:w="4314" w:type="dxa"/>
+            <w:vMerge/>
+          </w:tcPr>
+          <w:p/>
+        </w:tc>
+        <w:tc>
+          <w:tcPr>
+            <w:tcW w:w="3006" w:type="dxa"/>
+          </w:tcPr>
+          <w:p>
+            <w:r>
+              <w:t>Presence of economic land concessions</w:t>
+            </w:r>
+          </w:p>
+        </w:tc>
+      </w:tr>
+      <w:tr>
+        <w:tc>
+          <w:tcPr>
+            <w:tcW w:w="1696" w:type="dxa"/>
+            <w:vMerge/>
+          </w:tcPr>
+          <w:p/>
+        </w:tc>
+        <w:tc>
+          <w:tcPr>
+            <w:tcW w:w="4314" w:type="dxa"/>
+            <w:vMerge/>
+          </w:tcPr>
+          <w:p/>
+        </w:tc>
+        <w:tc>
+          <w:tcPr>
+            <w:tcW w:w="3006" w:type="dxa"/>
+          </w:tcPr>
+          <w:p>
+            <w:r>
+              <w:t>Presence of protected areas</w:t>
+            </w:r>
+          </w:p>
+        </w:tc>
+      </w:tr>
+      <w:tr>
+        <w:tc>
+          <w:tcPr>
+            <w:tcW w:w="1696" w:type="dxa"/>
+            <w:vMerge/>
+          </w:tcPr>
+          <w:p/>
+        </w:tc>
+        <w:tc>
+          <w:tcPr>
+            <w:tcW w:w="4314" w:type="dxa"/>
+            <w:vMerge/>
+          </w:tcPr>
+          <w:p/>
+        </w:tc>
+        <w:tc>
+          <w:tcPr>
+            <w:tcW w:w="3006" w:type="dxa"/>
+          </w:tcPr>
+          <w:p>
+            <w:r>
+              <w:t>Protected area category</w:t>
+            </w:r>
+          </w:p>
+        </w:tc>
+      </w:tr>
+    </w:tbl>
+    <w:p/>
     <w:p/>
     <w:p/>
     <w:p/>
@@ -35558,7 +36360,6 @@
           <w:b/>
           <w:bCs/>
         </w:rPr>
-        <w:lastRenderedPageBreak/>
         <w:t xml:space="preserve">Results </w:t>
       </w:r>
     </w:p>
@@ -35573,6 +36374,7 @@
         <w:rPr>
           <w:noProof/>
         </w:rPr>
+        <w:lastRenderedPageBreak/>
         <w:drawing>
           <wp:inline distT="0" distB="0" distL="0" distR="0" wp14:anchorId="56EFBF95" wp14:editId="6B2F736D">
             <wp:extent cx="3257550" cy="3722758"/>

</xml_diff>

<commit_message>
Fixing errors with variable tables
Moving population density and forest remaining to control variables, and editing the methods text to reflect this. Fixing errors in the text relating to number of variables etc. Fucking concentrate next time.
Now I need to remove pop_den from the macroecon plots (forest loss as response). See "results summary" doc
</commit_message>
<xml_diff>
--- a/Write up/Supporting_Information.docx
+++ b/Write up/Supporting_Information.docx
@@ -69,7 +69,6 @@
       <w:r>
         <w:t>Prior to aggregation to the commune level, village data were checked for missing values. In some cases, villages had data for a subset of years but were missing data for other years. If the missing data were at the start of the study period or the end of the study period it was assumed that the village was either an old or a new village. Villages can be merged with larger villages, or two sub-villages, or “</w:t>
       </w:r>
-      <w:proofErr w:type="spellStart"/>
       <w:r>
         <w:rPr>
           <w:i/>
@@ -77,7 +76,6 @@
         </w:rPr>
         <w:t>Kroms</w:t>
       </w:r>
-      <w:proofErr w:type="spellEnd"/>
       <w:r>
         <w:t>”, can be split into two distinct villages over time for administrative purposes. In these cases, the rows (years) with missing data were deleted, but the years with data were retained as these represent villages that existed in that year. If the missing data were in the middle of the study period</w:t>
       </w:r>
@@ -88,15 +86,7 @@
         <w:t xml:space="preserve">, or if data for that village only exists </w:t>
       </w:r>
       <w:r>
-        <w:t xml:space="preserve">for one or several years in the middle of the study period, then the data were assumed to be </w:t>
-      </w:r>
-      <w:proofErr w:type="gramStart"/>
-      <w:r>
-        <w:t>incomplete</w:t>
-      </w:r>
-      <w:proofErr w:type="gramEnd"/>
-      <w:r>
-        <w:t xml:space="preserve"> and the village was deleted. If the village had data for all years except one, then the missing values were estimated using </w:t>
+        <w:t xml:space="preserve">for one or several years in the middle of the study period, then the data were assumed to be incomplete and the village was deleted. If the village had data for all years except one, then the missing values were estimated using </w:t>
       </w:r>
       <w:r>
         <w:t xml:space="preserve">linear </w:t>
@@ -126,21 +116,7 @@
         <w:rPr>
           <w:highlight w:val="yellow"/>
         </w:rPr>
-        <w:t xml:space="preserve">Table </w:t>
-      </w:r>
-      <w:proofErr w:type="spellStart"/>
-      <w:r>
-        <w:rPr>
-          <w:highlight w:val="yellow"/>
-        </w:rPr>
-        <w:t>Sx</w:t>
-      </w:r>
-      <w:proofErr w:type="spellEnd"/>
-      <w:r>
-        <w:rPr>
-          <w:highlight w:val="yellow"/>
-        </w:rPr>
-        <w:t>.</w:t>
+        <w:t>Table Sx.</w:t>
       </w:r>
     </w:p>
     <w:p>
@@ -151,29 +127,13 @@
         <w:rPr>
           <w:highlight w:val="yellow"/>
         </w:rPr>
-        <w:t xml:space="preserve">Figure </w:t>
+        <w:t>Figure Sx</w:t>
       </w:r>
-      <w:proofErr w:type="spellStart"/>
-      <w:r>
-        <w:rPr>
-          <w:highlight w:val="yellow"/>
-        </w:rPr>
-        <w:t>Sx</w:t>
-      </w:r>
-      <w:proofErr w:type="spellEnd"/>
       <w:r>
         <w:t>).</w:t>
       </w:r>
       <w:r>
-        <w:t xml:space="preserve"> In some cases, where data had been converted from raw values to a proportion of the total population, errors in the raw data were discovered. This became clear when the resulting proportion was &gt;1. In these </w:t>
-      </w:r>
-      <w:proofErr w:type="gramStart"/>
-      <w:r>
-        <w:t>cases</w:t>
-      </w:r>
-      <w:proofErr w:type="gramEnd"/>
-      <w:r>
-        <w:t xml:space="preserve"> the proportion was changed to 1. </w:t>
+        <w:t xml:space="preserve"> In some cases, where data had been converted from raw values to a proportion of the total population, errors in the raw data were discovered. This became clear when the resulting proportion was &gt;1. In these cases the proportion was changed to 1. </w:t>
       </w:r>
     </w:p>
     <w:p>
@@ -193,29 +153,7 @@
           <w:szCs w:val="18"/>
           <w:highlight w:val="yellow"/>
         </w:rPr>
-        <w:t xml:space="preserve">Table </w:t>
-      </w:r>
-      <w:proofErr w:type="spellStart"/>
-      <w:r>
-        <w:rPr>
-          <w:b/>
-          <w:bCs/>
-          <w:sz w:val="18"/>
-          <w:szCs w:val="18"/>
-          <w:highlight w:val="yellow"/>
-        </w:rPr>
-        <w:t>Sx</w:t>
-      </w:r>
-      <w:proofErr w:type="spellEnd"/>
-      <w:r>
-        <w:rPr>
-          <w:b/>
-          <w:bCs/>
-          <w:sz w:val="18"/>
-          <w:szCs w:val="18"/>
-          <w:highlight w:val="yellow"/>
-        </w:rPr>
-        <w:t>.</w:t>
+        <w:t>Table Sx.</w:t>
       </w:r>
       <w:r>
         <w:rPr>
@@ -1021,20 +959,8 @@
           <w:szCs w:val="18"/>
           <w:highlight w:val="yellow"/>
         </w:rPr>
-        <w:t xml:space="preserve">Figure </w:t>
+        <w:t>Figure Sx</w:t>
       </w:r>
-      <w:proofErr w:type="spellStart"/>
-      <w:r>
-        <w:rPr>
-          <w:b/>
-          <w:bCs/>
-          <w:sz w:val="18"/>
-          <w:szCs w:val="18"/>
-          <w:highlight w:val="yellow"/>
-        </w:rPr>
-        <w:t>Sx</w:t>
-      </w:r>
-      <w:proofErr w:type="spellEnd"/>
       <w:r>
         <w:rPr>
           <w:b/>
@@ -1148,16 +1074,8 @@
         <w:rPr>
           <w:highlight w:val="yellow"/>
         </w:rPr>
-        <w:t xml:space="preserve">Table </w:t>
+        <w:t>Table Sx</w:t>
       </w:r>
-      <w:proofErr w:type="spellStart"/>
-      <w:r>
-        <w:rPr>
-          <w:highlight w:val="yellow"/>
-        </w:rPr>
-        <w:t>Sx</w:t>
-      </w:r>
-      <w:proofErr w:type="spellEnd"/>
       <w:r>
         <w:t>)</w:t>
       </w:r>
@@ -1186,23 +1104,7 @@
         </w:numPr>
       </w:pPr>
       <w:r>
-        <w:t>Neither population density (</w:t>
-      </w:r>
-      <w:proofErr w:type="spellStart"/>
-      <w:r>
-        <w:t>pop_den</w:t>
-      </w:r>
-      <w:proofErr w:type="spellEnd"/>
-      <w:r>
-        <w:t>) or producer price for rubber (</w:t>
-      </w:r>
-      <w:proofErr w:type="spellStart"/>
-      <w:r>
-        <w:t>prod_rub</w:t>
-      </w:r>
-      <w:proofErr w:type="spellEnd"/>
-      <w:r>
-        <w:t xml:space="preserve">) were dropped despite correlation. There is no plausible relationship between these two variables, and they were included to explain different drivers of forest loss. The two variables were in different variable sets, and so both were retained. </w:t>
+        <w:t xml:space="preserve">Neither population density (pop_den) or producer price for rubber (prod_rub) were dropped despite correlation. There is no plausible relationship between these two variables, and they were included to explain different drivers of forest loss. The two variables were in different variable sets, and so both were retained. </w:t>
       </w:r>
     </w:p>
     <w:p>
@@ -1214,15 +1116,7 @@
         </w:numPr>
       </w:pPr>
       <w:r>
-        <w:t>Population density and amount of forest remaining (</w:t>
-      </w:r>
-      <w:proofErr w:type="spellStart"/>
-      <w:r>
-        <w:t>for_rem</w:t>
-      </w:r>
-      <w:proofErr w:type="spellEnd"/>
-      <w:r>
-        <w:t xml:space="preserve">) were positively correlated, which was counterintuitive. Previous studies have </w:t>
+        <w:t xml:space="preserve">Population density and amount of forest remaining (for_rem) were positively correlated, which was counterintuitive. Previous studies have </w:t>
       </w:r>
       <w:r>
         <w:t>highlighted remaining forest as an important control variable, and so both variables were retained</w:t>
@@ -1265,15 +1159,7 @@
         </w:numPr>
       </w:pPr>
       <w:r>
-        <w:t>Producer price for rubber (</w:t>
-      </w:r>
-      <w:proofErr w:type="spellStart"/>
-      <w:r>
-        <w:t>prod_rub</w:t>
-      </w:r>
-      <w:proofErr w:type="spellEnd"/>
-      <w:r>
-        <w:t xml:space="preserve">) and forest remaining were negatively correlated. Previous studies have highlighted remaining forest as an important control variable, and so both variables were retained </w:t>
+        <w:t xml:space="preserve">Producer price for rubber (prod_rub) and forest remaining were negatively correlated. Previous studies have highlighted remaining forest as an important control variable, and so both variables were retained </w:t>
       </w:r>
       <w:r>
         <w:fldChar w:fldCharType="begin"/>
@@ -1307,31 +1193,7 @@
         </w:numPr>
       </w:pPr>
       <w:r>
-        <w:t>Agricultural Raw Materials Index (</w:t>
-      </w:r>
-      <w:proofErr w:type="spellStart"/>
-      <w:r>
-        <w:t>armi</w:t>
-      </w:r>
-      <w:proofErr w:type="spellEnd"/>
-      <w:r>
-        <w:t>) was correlated with median price for rubber (</w:t>
-      </w:r>
-      <w:proofErr w:type="spellStart"/>
-      <w:r>
-        <w:t>rub_med</w:t>
-      </w:r>
-      <w:proofErr w:type="spellEnd"/>
-      <w:r>
-        <w:t xml:space="preserve">). This was likely to be a genuine correlation. The index was slightly correlated with more than one of the commodity price variables, and I was interested in the individual commodities, and so </w:t>
-      </w:r>
-      <w:proofErr w:type="spellStart"/>
-      <w:r>
-        <w:t>armi</w:t>
-      </w:r>
-      <w:proofErr w:type="spellEnd"/>
-      <w:r>
-        <w:t xml:space="preserve"> was dropped. </w:t>
+        <w:t xml:space="preserve">Agricultural Raw Materials Index (armi) was correlated with median price for rubber (rub_med). This was likely to be a genuine correlation. The index was slightly correlated with more than one of the commodity price variables, and I was interested in the individual commodities, and so armi was dropped. </w:t>
       </w:r>
     </w:p>
     <w:p>
@@ -1343,31 +1205,7 @@
         </w:numPr>
       </w:pPr>
       <w:r>
-        <w:t>Agricultural sector proportion of GDP (</w:t>
-      </w:r>
-      <w:proofErr w:type="spellStart"/>
-      <w:r>
-        <w:t>agr_gdp</w:t>
-      </w:r>
-      <w:proofErr w:type="spellEnd"/>
-      <w:r>
-        <w:t>) and industrial sector proportion of GDP (</w:t>
-      </w:r>
-      <w:proofErr w:type="spellStart"/>
-      <w:r>
-        <w:t>ind_gdp</w:t>
-      </w:r>
-      <w:proofErr w:type="spellEnd"/>
-      <w:r>
-        <w:t xml:space="preserve">) were correlated, and conceptually I was more interested in the impact of the agricultural sector (as it is more likely to affect forest cover), and so </w:t>
-      </w:r>
-      <w:proofErr w:type="spellStart"/>
-      <w:r>
-        <w:t>ind_gdp</w:t>
-      </w:r>
-      <w:proofErr w:type="spellEnd"/>
-      <w:r>
-        <w:t xml:space="preserve"> was dropped.</w:t>
+        <w:t>Agricultural sector proportion of GDP (agr_gdp) and industrial sector proportion of GDP (ind_gdp) were correlated, and conceptually I was more interested in the impact of the agricultural sector (as it is more likely to affect forest cover), and so ind_gdp was dropped.</w:t>
       </w:r>
     </w:p>
     <w:p>
@@ -1379,23 +1217,7 @@
         </w:numPr>
       </w:pPr>
       <w:r>
-        <w:t>Median price of rice (</w:t>
-      </w:r>
-      <w:proofErr w:type="spellStart"/>
-      <w:r>
-        <w:t>rice_med</w:t>
-      </w:r>
-      <w:proofErr w:type="spellEnd"/>
-      <w:r>
-        <w:t>) and producer price of rice (</w:t>
-      </w:r>
-      <w:proofErr w:type="spellStart"/>
-      <w:r>
-        <w:t>prod_rice</w:t>
-      </w:r>
-      <w:proofErr w:type="spellEnd"/>
-      <w:r>
-        <w:t>) were correlated. The</w:t>
+        <w:t>Median price of rice (rice_med) and producer price of rice (prod_rice) were correlated. The</w:t>
       </w:r>
       <w:r>
         <w:t>s</w:t>
@@ -1416,39 +1238,7 @@
         </w:numPr>
       </w:pPr>
       <w:r>
-        <w:t>The producer price for rubber (</w:t>
-      </w:r>
-      <w:proofErr w:type="spellStart"/>
-      <w:r>
-        <w:t>prod_rub</w:t>
-      </w:r>
-      <w:proofErr w:type="spellEnd"/>
-      <w:r>
-        <w:t>) and the producer price for rice (</w:t>
-      </w:r>
-      <w:proofErr w:type="spellStart"/>
-      <w:r>
-        <w:t>prod_rice</w:t>
-      </w:r>
-      <w:proofErr w:type="spellEnd"/>
-      <w:r>
-        <w:t xml:space="preserve">) were correlated. </w:t>
-      </w:r>
-      <w:proofErr w:type="gramStart"/>
-      <w:r>
-        <w:t>A large number of</w:t>
-      </w:r>
-      <w:proofErr w:type="gramEnd"/>
-      <w:r>
-        <w:t xml:space="preserve"> the economic land concessions allocated in Cambodia were for rubber, and so my hypothesis was that rubber prices would be more important for predicting forest loss than rice. Therefore </w:t>
-      </w:r>
-      <w:proofErr w:type="spellStart"/>
-      <w:r>
-        <w:t>prod_rice</w:t>
-      </w:r>
-      <w:proofErr w:type="spellEnd"/>
-      <w:r>
-        <w:t xml:space="preserve"> was dropped. </w:t>
+        <w:t xml:space="preserve">The producer price for rubber (prod_rub) and the producer price for rice (prod_rice) were correlated. A large number of the economic land concessions allocated in Cambodia were for rubber, and so my hypothesis was that rubber prices would be more important for predicting forest loss than rice. Therefore prod_rice was dropped. </w:t>
       </w:r>
       <w:r>
         <w:t xml:space="preserve"> </w:t>
@@ -1504,23 +1294,7 @@
         <w:t>and the proportion of people employed in the tertiary and quaternary sector</w:t>
       </w:r>
       <w:r>
-        <w:t>s, and a correlation between the proportion of people employed in the primary sector and the proportion of people whose main occupation was farming. The PCA results suggested that the proportion of people employed in the primary sector (</w:t>
-      </w:r>
-      <w:proofErr w:type="spellStart"/>
-      <w:r>
-        <w:t>propPrimSec</w:t>
-      </w:r>
-      <w:proofErr w:type="spellEnd"/>
-      <w:r>
-        <w:t>) and secondary sector (</w:t>
-      </w:r>
-      <w:proofErr w:type="spellStart"/>
-      <w:r>
-        <w:t>propSecSec</w:t>
-      </w:r>
-      <w:proofErr w:type="spellEnd"/>
-      <w:r>
-        <w:t xml:space="preserve">) were the most valuable predictors. </w:t>
+        <w:t xml:space="preserve">s, and a correlation between the proportion of people employed in the primary sector and the proportion of people whose main occupation was farming. The PCA results suggested that the proportion of people employed in the primary sector (propPrimSec) and secondary sector (propSecSec) were the most valuable predictors. </w:t>
       </w:r>
     </w:p>
     <w:p>
@@ -1545,23 +1319,7 @@
         </w:numPr>
       </w:pPr>
       <w:r>
-        <w:t>Distance to the nearest school (</w:t>
-      </w:r>
-      <w:proofErr w:type="spellStart"/>
-      <w:r>
-        <w:t>dist_sch</w:t>
-      </w:r>
-      <w:proofErr w:type="spellEnd"/>
-      <w:r>
-        <w:t>) and distance to the nearest health centre (</w:t>
-      </w:r>
-      <w:proofErr w:type="spellStart"/>
-      <w:r>
-        <w:t>KM_Heal_cen</w:t>
-      </w:r>
-      <w:proofErr w:type="spellEnd"/>
-      <w:r>
-        <w:t xml:space="preserve">) were </w:t>
+        <w:t xml:space="preserve">Distance to the nearest school (dist_sch) and distance to the nearest health centre (KM_Heal_cen) were </w:t>
       </w:r>
       <w:r>
         <w:t xml:space="preserve">correlated, and the PCA analysis was inconclusive about which variable to retain. Distance to school was retained based on the theory that forest clearance activities are more likely to be conducted by young males. An absence of accessible education is likely to be more of a driving factor in these activities than an absence of accessible health care. </w:t>
@@ -1587,16 +1345,8 @@
         <w:rPr>
           <w:highlight w:val="yellow"/>
         </w:rPr>
-        <w:t xml:space="preserve">Table </w:t>
+        <w:t>Table Sx</w:t>
       </w:r>
-      <w:proofErr w:type="spellStart"/>
-      <w:r>
-        <w:rPr>
-          <w:highlight w:val="yellow"/>
-        </w:rPr>
-        <w:t>Sx</w:t>
-      </w:r>
-      <w:proofErr w:type="spellEnd"/>
       <w:r>
         <w:t>).</w:t>
       </w:r>
@@ -1617,16 +1367,8 @@
           <w:highlight w:val="yellow"/>
         </w:rPr>
         <w:lastRenderedPageBreak/>
-        <w:t xml:space="preserve">Table </w:t>
+        <w:t>Table Sx</w:t>
       </w:r>
-      <w:proofErr w:type="spellStart"/>
-      <w:r>
-        <w:rPr>
-          <w:highlight w:val="yellow"/>
-        </w:rPr>
-        <w:t>Sx</w:t>
-      </w:r>
-      <w:proofErr w:type="spellEnd"/>
       <w:r>
         <w:t>. Correlation matrix for macroeconomic variables. Values over 0.6 are highlighted in red, and values below -0.6 are highlighted in yellow.</w:t>
       </w:r>
@@ -1716,7 +1458,6 @@
                 <w:lang w:eastAsia="en-GB"/>
               </w:rPr>
             </w:pPr>
-            <w:proofErr w:type="spellStart"/>
             <w:r>
               <w:rPr>
                 <w:rFonts w:ascii="Calibri" w:eastAsia="Times New Roman" w:hAnsi="Calibri" w:cs="Calibri"/>
@@ -1727,28 +1468,26 @@
               </w:rPr>
               <w:t>for_cov</w:t>
             </w:r>
-            <w:proofErr w:type="spellEnd"/>
-          </w:p>
-        </w:tc>
-        <w:tc>
-          <w:tcPr>
-            <w:tcW w:w="567" w:type="dxa"/>
-            <w:shd w:val="clear" w:color="auto" w:fill="auto"/>
-            <w:vAlign w:val="bottom"/>
-            <w:hideMark/>
-          </w:tcPr>
-          <w:p>
-            <w:pPr>
-              <w:spacing w:after="0" w:line="240" w:lineRule="auto"/>
-              <w:rPr>
-                <w:rFonts w:ascii="Calibri" w:eastAsia="Times New Roman" w:hAnsi="Calibri" w:cs="Calibri"/>
-                <w:color w:val="000000"/>
-                <w:sz w:val="16"/>
-                <w:szCs w:val="16"/>
-                <w:lang w:eastAsia="en-GB"/>
-              </w:rPr>
-            </w:pPr>
-            <w:proofErr w:type="spellStart"/>
+          </w:p>
+        </w:tc>
+        <w:tc>
+          <w:tcPr>
+            <w:tcW w:w="567" w:type="dxa"/>
+            <w:shd w:val="clear" w:color="auto" w:fill="auto"/>
+            <w:vAlign w:val="bottom"/>
+            <w:hideMark/>
+          </w:tcPr>
+          <w:p>
+            <w:pPr>
+              <w:spacing w:after="0" w:line="240" w:lineRule="auto"/>
+              <w:rPr>
+                <w:rFonts w:ascii="Calibri" w:eastAsia="Times New Roman" w:hAnsi="Calibri" w:cs="Calibri"/>
+                <w:color w:val="000000"/>
+                <w:sz w:val="16"/>
+                <w:szCs w:val="16"/>
+                <w:lang w:eastAsia="en-GB"/>
+              </w:rPr>
+            </w:pPr>
             <w:r>
               <w:rPr>
                 <w:rFonts w:ascii="Calibri" w:eastAsia="Times New Roman" w:hAnsi="Calibri" w:cs="Calibri"/>
@@ -1759,28 +1498,26 @@
               </w:rPr>
               <w:t>for_cov_perc</w:t>
             </w:r>
-            <w:proofErr w:type="spellEnd"/>
-          </w:p>
-        </w:tc>
-        <w:tc>
-          <w:tcPr>
-            <w:tcW w:w="567" w:type="dxa"/>
-            <w:shd w:val="clear" w:color="auto" w:fill="auto"/>
-            <w:vAlign w:val="bottom"/>
-            <w:hideMark/>
-          </w:tcPr>
-          <w:p>
-            <w:pPr>
-              <w:spacing w:after="0" w:line="240" w:lineRule="auto"/>
-              <w:rPr>
-                <w:rFonts w:ascii="Calibri" w:eastAsia="Times New Roman" w:hAnsi="Calibri" w:cs="Calibri"/>
-                <w:color w:val="000000"/>
-                <w:sz w:val="16"/>
-                <w:szCs w:val="16"/>
-                <w:lang w:eastAsia="en-GB"/>
-              </w:rPr>
-            </w:pPr>
-            <w:proofErr w:type="spellStart"/>
+          </w:p>
+        </w:tc>
+        <w:tc>
+          <w:tcPr>
+            <w:tcW w:w="567" w:type="dxa"/>
+            <w:shd w:val="clear" w:color="auto" w:fill="auto"/>
+            <w:vAlign w:val="bottom"/>
+            <w:hideMark/>
+          </w:tcPr>
+          <w:p>
+            <w:pPr>
+              <w:spacing w:after="0" w:line="240" w:lineRule="auto"/>
+              <w:rPr>
+                <w:rFonts w:ascii="Calibri" w:eastAsia="Times New Roman" w:hAnsi="Calibri" w:cs="Calibri"/>
+                <w:color w:val="000000"/>
+                <w:sz w:val="16"/>
+                <w:szCs w:val="16"/>
+                <w:lang w:eastAsia="en-GB"/>
+              </w:rPr>
+            </w:pPr>
             <w:r>
               <w:rPr>
                 <w:rFonts w:ascii="Calibri" w:eastAsia="Times New Roman" w:hAnsi="Calibri" w:cs="Calibri"/>
@@ -1791,28 +1528,26 @@
               </w:rPr>
               <w:t>gdp</w:t>
             </w:r>
-            <w:proofErr w:type="spellEnd"/>
-          </w:p>
-        </w:tc>
-        <w:tc>
-          <w:tcPr>
-            <w:tcW w:w="567" w:type="dxa"/>
-            <w:shd w:val="clear" w:color="auto" w:fill="auto"/>
-            <w:vAlign w:val="bottom"/>
-            <w:hideMark/>
-          </w:tcPr>
-          <w:p>
-            <w:pPr>
-              <w:spacing w:after="0" w:line="240" w:lineRule="auto"/>
-              <w:rPr>
-                <w:rFonts w:ascii="Calibri" w:eastAsia="Times New Roman" w:hAnsi="Calibri" w:cs="Calibri"/>
-                <w:color w:val="000000"/>
-                <w:sz w:val="16"/>
-                <w:szCs w:val="16"/>
-                <w:lang w:eastAsia="en-GB"/>
-              </w:rPr>
-            </w:pPr>
-            <w:proofErr w:type="spellStart"/>
+          </w:p>
+        </w:tc>
+        <w:tc>
+          <w:tcPr>
+            <w:tcW w:w="567" w:type="dxa"/>
+            <w:shd w:val="clear" w:color="auto" w:fill="auto"/>
+            <w:vAlign w:val="bottom"/>
+            <w:hideMark/>
+          </w:tcPr>
+          <w:p>
+            <w:pPr>
+              <w:spacing w:after="0" w:line="240" w:lineRule="auto"/>
+              <w:rPr>
+                <w:rFonts w:ascii="Calibri" w:eastAsia="Times New Roman" w:hAnsi="Calibri" w:cs="Calibri"/>
+                <w:color w:val="000000"/>
+                <w:sz w:val="16"/>
+                <w:szCs w:val="16"/>
+                <w:lang w:eastAsia="en-GB"/>
+              </w:rPr>
+            </w:pPr>
             <w:r>
               <w:rPr>
                 <w:rFonts w:ascii="Calibri" w:eastAsia="Times New Roman" w:hAnsi="Calibri" w:cs="Calibri"/>
@@ -1823,28 +1558,26 @@
               </w:rPr>
               <w:t>gdp_gr</w:t>
             </w:r>
-            <w:proofErr w:type="spellEnd"/>
-          </w:p>
-        </w:tc>
-        <w:tc>
-          <w:tcPr>
-            <w:tcW w:w="567" w:type="dxa"/>
-            <w:shd w:val="clear" w:color="auto" w:fill="auto"/>
-            <w:vAlign w:val="bottom"/>
-            <w:hideMark/>
-          </w:tcPr>
-          <w:p>
-            <w:pPr>
-              <w:spacing w:after="0" w:line="240" w:lineRule="auto"/>
-              <w:rPr>
-                <w:rFonts w:ascii="Calibri" w:eastAsia="Times New Roman" w:hAnsi="Calibri" w:cs="Calibri"/>
-                <w:color w:val="000000"/>
-                <w:sz w:val="16"/>
-                <w:szCs w:val="16"/>
-                <w:lang w:eastAsia="en-GB"/>
-              </w:rPr>
-            </w:pPr>
-            <w:proofErr w:type="spellStart"/>
+          </w:p>
+        </w:tc>
+        <w:tc>
+          <w:tcPr>
+            <w:tcW w:w="567" w:type="dxa"/>
+            <w:shd w:val="clear" w:color="auto" w:fill="auto"/>
+            <w:vAlign w:val="bottom"/>
+            <w:hideMark/>
+          </w:tcPr>
+          <w:p>
+            <w:pPr>
+              <w:spacing w:after="0" w:line="240" w:lineRule="auto"/>
+              <w:rPr>
+                <w:rFonts w:ascii="Calibri" w:eastAsia="Times New Roman" w:hAnsi="Calibri" w:cs="Calibri"/>
+                <w:color w:val="000000"/>
+                <w:sz w:val="16"/>
+                <w:szCs w:val="16"/>
+                <w:lang w:eastAsia="en-GB"/>
+              </w:rPr>
+            </w:pPr>
             <w:r>
               <w:rPr>
                 <w:rFonts w:ascii="Calibri" w:eastAsia="Times New Roman" w:hAnsi="Calibri" w:cs="Calibri"/>
@@ -1855,28 +1588,26 @@
               </w:rPr>
               <w:t>gni</w:t>
             </w:r>
-            <w:proofErr w:type="spellEnd"/>
-          </w:p>
-        </w:tc>
-        <w:tc>
-          <w:tcPr>
-            <w:tcW w:w="567" w:type="dxa"/>
-            <w:shd w:val="clear" w:color="auto" w:fill="auto"/>
-            <w:vAlign w:val="bottom"/>
-            <w:hideMark/>
-          </w:tcPr>
-          <w:p>
-            <w:pPr>
-              <w:spacing w:after="0" w:line="240" w:lineRule="auto"/>
-              <w:rPr>
-                <w:rFonts w:ascii="Calibri" w:eastAsia="Times New Roman" w:hAnsi="Calibri" w:cs="Calibri"/>
-                <w:color w:val="000000"/>
-                <w:sz w:val="16"/>
-                <w:szCs w:val="16"/>
-                <w:lang w:eastAsia="en-GB"/>
-              </w:rPr>
-            </w:pPr>
-            <w:proofErr w:type="spellStart"/>
+          </w:p>
+        </w:tc>
+        <w:tc>
+          <w:tcPr>
+            <w:tcW w:w="567" w:type="dxa"/>
+            <w:shd w:val="clear" w:color="auto" w:fill="auto"/>
+            <w:vAlign w:val="bottom"/>
+            <w:hideMark/>
+          </w:tcPr>
+          <w:p>
+            <w:pPr>
+              <w:spacing w:after="0" w:line="240" w:lineRule="auto"/>
+              <w:rPr>
+                <w:rFonts w:ascii="Calibri" w:eastAsia="Times New Roman" w:hAnsi="Calibri" w:cs="Calibri"/>
+                <w:color w:val="000000"/>
+                <w:sz w:val="16"/>
+                <w:szCs w:val="16"/>
+                <w:lang w:eastAsia="en-GB"/>
+              </w:rPr>
+            </w:pPr>
             <w:r>
               <w:rPr>
                 <w:rFonts w:ascii="Calibri" w:eastAsia="Times New Roman" w:hAnsi="Calibri" w:cs="Calibri"/>
@@ -1887,28 +1618,26 @@
               </w:rPr>
               <w:t>fdi</w:t>
             </w:r>
-            <w:proofErr w:type="spellEnd"/>
-          </w:p>
-        </w:tc>
-        <w:tc>
-          <w:tcPr>
-            <w:tcW w:w="567" w:type="dxa"/>
-            <w:shd w:val="clear" w:color="auto" w:fill="auto"/>
-            <w:vAlign w:val="bottom"/>
-            <w:hideMark/>
-          </w:tcPr>
-          <w:p>
-            <w:pPr>
-              <w:spacing w:after="0" w:line="240" w:lineRule="auto"/>
-              <w:rPr>
-                <w:rFonts w:ascii="Calibri" w:eastAsia="Times New Roman" w:hAnsi="Calibri" w:cs="Calibri"/>
-                <w:color w:val="000000"/>
-                <w:sz w:val="16"/>
-                <w:szCs w:val="16"/>
-                <w:lang w:eastAsia="en-GB"/>
-              </w:rPr>
-            </w:pPr>
-            <w:proofErr w:type="spellStart"/>
+          </w:p>
+        </w:tc>
+        <w:tc>
+          <w:tcPr>
+            <w:tcW w:w="567" w:type="dxa"/>
+            <w:shd w:val="clear" w:color="auto" w:fill="auto"/>
+            <w:vAlign w:val="bottom"/>
+            <w:hideMark/>
+          </w:tcPr>
+          <w:p>
+            <w:pPr>
+              <w:spacing w:after="0" w:line="240" w:lineRule="auto"/>
+              <w:rPr>
+                <w:rFonts w:ascii="Calibri" w:eastAsia="Times New Roman" w:hAnsi="Calibri" w:cs="Calibri"/>
+                <w:color w:val="000000"/>
+                <w:sz w:val="16"/>
+                <w:szCs w:val="16"/>
+                <w:lang w:eastAsia="en-GB"/>
+              </w:rPr>
+            </w:pPr>
             <w:r>
               <w:rPr>
                 <w:rFonts w:ascii="Calibri" w:eastAsia="Times New Roman" w:hAnsi="Calibri" w:cs="Calibri"/>
@@ -1919,28 +1648,26 @@
               </w:rPr>
               <w:t>ind_gdp</w:t>
             </w:r>
-            <w:proofErr w:type="spellEnd"/>
-          </w:p>
-        </w:tc>
-        <w:tc>
-          <w:tcPr>
-            <w:tcW w:w="567" w:type="dxa"/>
-            <w:shd w:val="clear" w:color="auto" w:fill="auto"/>
-            <w:vAlign w:val="bottom"/>
-            <w:hideMark/>
-          </w:tcPr>
-          <w:p>
-            <w:pPr>
-              <w:spacing w:after="0" w:line="240" w:lineRule="auto"/>
-              <w:rPr>
-                <w:rFonts w:ascii="Calibri" w:eastAsia="Times New Roman" w:hAnsi="Calibri" w:cs="Calibri"/>
-                <w:color w:val="000000"/>
-                <w:sz w:val="16"/>
-                <w:szCs w:val="16"/>
-                <w:lang w:eastAsia="en-GB"/>
-              </w:rPr>
-            </w:pPr>
-            <w:proofErr w:type="spellStart"/>
+          </w:p>
+        </w:tc>
+        <w:tc>
+          <w:tcPr>
+            <w:tcW w:w="567" w:type="dxa"/>
+            <w:shd w:val="clear" w:color="auto" w:fill="auto"/>
+            <w:vAlign w:val="bottom"/>
+            <w:hideMark/>
+          </w:tcPr>
+          <w:p>
+            <w:pPr>
+              <w:spacing w:after="0" w:line="240" w:lineRule="auto"/>
+              <w:rPr>
+                <w:rFonts w:ascii="Calibri" w:eastAsia="Times New Roman" w:hAnsi="Calibri" w:cs="Calibri"/>
+                <w:color w:val="000000"/>
+                <w:sz w:val="16"/>
+                <w:szCs w:val="16"/>
+                <w:lang w:eastAsia="en-GB"/>
+              </w:rPr>
+            </w:pPr>
             <w:r>
               <w:rPr>
                 <w:rFonts w:ascii="Calibri" w:eastAsia="Times New Roman" w:hAnsi="Calibri" w:cs="Calibri"/>
@@ -1951,28 +1678,26 @@
               </w:rPr>
               <w:t>agr_gdp</w:t>
             </w:r>
-            <w:proofErr w:type="spellEnd"/>
-          </w:p>
-        </w:tc>
-        <w:tc>
-          <w:tcPr>
-            <w:tcW w:w="567" w:type="dxa"/>
-            <w:shd w:val="clear" w:color="auto" w:fill="auto"/>
-            <w:vAlign w:val="bottom"/>
-            <w:hideMark/>
-          </w:tcPr>
-          <w:p>
-            <w:pPr>
-              <w:spacing w:after="0" w:line="240" w:lineRule="auto"/>
-              <w:rPr>
-                <w:rFonts w:ascii="Calibri" w:eastAsia="Times New Roman" w:hAnsi="Calibri" w:cs="Calibri"/>
-                <w:color w:val="000000"/>
-                <w:sz w:val="16"/>
-                <w:szCs w:val="16"/>
-                <w:lang w:eastAsia="en-GB"/>
-              </w:rPr>
-            </w:pPr>
-            <w:proofErr w:type="spellStart"/>
+          </w:p>
+        </w:tc>
+        <w:tc>
+          <w:tcPr>
+            <w:tcW w:w="567" w:type="dxa"/>
+            <w:shd w:val="clear" w:color="auto" w:fill="auto"/>
+            <w:vAlign w:val="bottom"/>
+            <w:hideMark/>
+          </w:tcPr>
+          <w:p>
+            <w:pPr>
+              <w:spacing w:after="0" w:line="240" w:lineRule="auto"/>
+              <w:rPr>
+                <w:rFonts w:ascii="Calibri" w:eastAsia="Times New Roman" w:hAnsi="Calibri" w:cs="Calibri"/>
+                <w:color w:val="000000"/>
+                <w:sz w:val="16"/>
+                <w:szCs w:val="16"/>
+                <w:lang w:eastAsia="en-GB"/>
+              </w:rPr>
+            </w:pPr>
             <w:r>
               <w:rPr>
                 <w:rFonts w:ascii="Calibri" w:eastAsia="Times New Roman" w:hAnsi="Calibri" w:cs="Calibri"/>
@@ -1983,28 +1708,26 @@
               </w:rPr>
               <w:t>dev_agri</w:t>
             </w:r>
-            <w:proofErr w:type="spellEnd"/>
-          </w:p>
-        </w:tc>
-        <w:tc>
-          <w:tcPr>
-            <w:tcW w:w="567" w:type="dxa"/>
-            <w:shd w:val="clear" w:color="auto" w:fill="auto"/>
-            <w:vAlign w:val="bottom"/>
-            <w:hideMark/>
-          </w:tcPr>
-          <w:p>
-            <w:pPr>
-              <w:spacing w:after="0" w:line="240" w:lineRule="auto"/>
-              <w:rPr>
-                <w:rFonts w:ascii="Calibri" w:eastAsia="Times New Roman" w:hAnsi="Calibri" w:cs="Calibri"/>
-                <w:color w:val="000000"/>
-                <w:sz w:val="16"/>
-                <w:szCs w:val="16"/>
-                <w:lang w:eastAsia="en-GB"/>
-              </w:rPr>
-            </w:pPr>
-            <w:proofErr w:type="spellStart"/>
+          </w:p>
+        </w:tc>
+        <w:tc>
+          <w:tcPr>
+            <w:tcW w:w="567" w:type="dxa"/>
+            <w:shd w:val="clear" w:color="auto" w:fill="auto"/>
+            <w:vAlign w:val="bottom"/>
+            <w:hideMark/>
+          </w:tcPr>
+          <w:p>
+            <w:pPr>
+              <w:spacing w:after="0" w:line="240" w:lineRule="auto"/>
+              <w:rPr>
+                <w:rFonts w:ascii="Calibri" w:eastAsia="Times New Roman" w:hAnsi="Calibri" w:cs="Calibri"/>
+                <w:color w:val="000000"/>
+                <w:sz w:val="16"/>
+                <w:szCs w:val="16"/>
+                <w:lang w:eastAsia="en-GB"/>
+              </w:rPr>
+            </w:pPr>
             <w:r>
               <w:rPr>
                 <w:rFonts w:ascii="Calibri" w:eastAsia="Times New Roman" w:hAnsi="Calibri" w:cs="Calibri"/>
@@ -2015,28 +1738,26 @@
               </w:rPr>
               <w:t>dev_env</w:t>
             </w:r>
-            <w:proofErr w:type="spellEnd"/>
-          </w:p>
-        </w:tc>
-        <w:tc>
-          <w:tcPr>
-            <w:tcW w:w="567" w:type="dxa"/>
-            <w:shd w:val="clear" w:color="auto" w:fill="auto"/>
-            <w:vAlign w:val="bottom"/>
-            <w:hideMark/>
-          </w:tcPr>
-          <w:p>
-            <w:pPr>
-              <w:spacing w:after="0" w:line="240" w:lineRule="auto"/>
-              <w:rPr>
-                <w:rFonts w:ascii="Calibri" w:eastAsia="Times New Roman" w:hAnsi="Calibri" w:cs="Calibri"/>
-                <w:color w:val="000000"/>
-                <w:sz w:val="16"/>
-                <w:szCs w:val="16"/>
-                <w:lang w:eastAsia="en-GB"/>
-              </w:rPr>
-            </w:pPr>
-            <w:proofErr w:type="spellStart"/>
+          </w:p>
+        </w:tc>
+        <w:tc>
+          <w:tcPr>
+            <w:tcW w:w="567" w:type="dxa"/>
+            <w:shd w:val="clear" w:color="auto" w:fill="auto"/>
+            <w:vAlign w:val="bottom"/>
+            <w:hideMark/>
+          </w:tcPr>
+          <w:p>
+            <w:pPr>
+              <w:spacing w:after="0" w:line="240" w:lineRule="auto"/>
+              <w:rPr>
+                <w:rFonts w:ascii="Calibri" w:eastAsia="Times New Roman" w:hAnsi="Calibri" w:cs="Calibri"/>
+                <w:color w:val="000000"/>
+                <w:sz w:val="16"/>
+                <w:szCs w:val="16"/>
+                <w:lang w:eastAsia="en-GB"/>
+              </w:rPr>
+            </w:pPr>
             <w:r>
               <w:rPr>
                 <w:rFonts w:ascii="Calibri" w:eastAsia="Times New Roman" w:hAnsi="Calibri" w:cs="Calibri"/>
@@ -2047,28 +1768,26 @@
               </w:rPr>
               <w:t>pop_den</w:t>
             </w:r>
-            <w:proofErr w:type="spellEnd"/>
-          </w:p>
-        </w:tc>
-        <w:tc>
-          <w:tcPr>
-            <w:tcW w:w="567" w:type="dxa"/>
-            <w:shd w:val="clear" w:color="auto" w:fill="auto"/>
-            <w:vAlign w:val="bottom"/>
-            <w:hideMark/>
-          </w:tcPr>
-          <w:p>
-            <w:pPr>
-              <w:spacing w:after="0" w:line="240" w:lineRule="auto"/>
-              <w:rPr>
-                <w:rFonts w:ascii="Calibri" w:eastAsia="Times New Roman" w:hAnsi="Calibri" w:cs="Calibri"/>
-                <w:color w:val="000000"/>
-                <w:sz w:val="16"/>
-                <w:szCs w:val="16"/>
-                <w:lang w:eastAsia="en-GB"/>
-              </w:rPr>
-            </w:pPr>
-            <w:proofErr w:type="spellStart"/>
+          </w:p>
+        </w:tc>
+        <w:tc>
+          <w:tcPr>
+            <w:tcW w:w="567" w:type="dxa"/>
+            <w:shd w:val="clear" w:color="auto" w:fill="auto"/>
+            <w:vAlign w:val="bottom"/>
+            <w:hideMark/>
+          </w:tcPr>
+          <w:p>
+            <w:pPr>
+              <w:spacing w:after="0" w:line="240" w:lineRule="auto"/>
+              <w:rPr>
+                <w:rFonts w:ascii="Calibri" w:eastAsia="Times New Roman" w:hAnsi="Calibri" w:cs="Calibri"/>
+                <w:color w:val="000000"/>
+                <w:sz w:val="16"/>
+                <w:szCs w:val="16"/>
+                <w:lang w:eastAsia="en-GB"/>
+              </w:rPr>
+            </w:pPr>
             <w:r>
               <w:rPr>
                 <w:rFonts w:ascii="Calibri" w:eastAsia="Times New Roman" w:hAnsi="Calibri" w:cs="Calibri"/>
@@ -2079,7 +1798,6 @@
               </w:rPr>
               <w:t>armi</w:t>
             </w:r>
-            <w:proofErr w:type="spellEnd"/>
           </w:p>
         </w:tc>
         <w:tc>
@@ -2130,7 +1848,6 @@
                 <w:lang w:eastAsia="en-GB"/>
               </w:rPr>
             </w:pPr>
-            <w:proofErr w:type="spellStart"/>
             <w:r>
               <w:rPr>
                 <w:rFonts w:ascii="Calibri" w:eastAsia="Times New Roman" w:hAnsi="Calibri" w:cs="Calibri"/>
@@ -2141,28 +1858,26 @@
               </w:rPr>
               <w:t>nfi</w:t>
             </w:r>
-            <w:proofErr w:type="spellEnd"/>
-          </w:p>
-        </w:tc>
-        <w:tc>
-          <w:tcPr>
-            <w:tcW w:w="567" w:type="dxa"/>
-            <w:shd w:val="clear" w:color="auto" w:fill="auto"/>
-            <w:vAlign w:val="bottom"/>
-            <w:hideMark/>
-          </w:tcPr>
-          <w:p>
-            <w:pPr>
-              <w:spacing w:after="0" w:line="240" w:lineRule="auto"/>
-              <w:rPr>
-                <w:rFonts w:ascii="Calibri" w:eastAsia="Times New Roman" w:hAnsi="Calibri" w:cs="Calibri"/>
-                <w:color w:val="000000"/>
-                <w:sz w:val="16"/>
-                <w:szCs w:val="16"/>
-                <w:lang w:eastAsia="en-GB"/>
-              </w:rPr>
-            </w:pPr>
-            <w:proofErr w:type="spellStart"/>
+          </w:p>
+        </w:tc>
+        <w:tc>
+          <w:tcPr>
+            <w:tcW w:w="567" w:type="dxa"/>
+            <w:shd w:val="clear" w:color="auto" w:fill="auto"/>
+            <w:vAlign w:val="bottom"/>
+            <w:hideMark/>
+          </w:tcPr>
+          <w:p>
+            <w:pPr>
+              <w:spacing w:after="0" w:line="240" w:lineRule="auto"/>
+              <w:rPr>
+                <w:rFonts w:ascii="Calibri" w:eastAsia="Times New Roman" w:hAnsi="Calibri" w:cs="Calibri"/>
+                <w:color w:val="000000"/>
+                <w:sz w:val="16"/>
+                <w:szCs w:val="16"/>
+                <w:lang w:eastAsia="en-GB"/>
+              </w:rPr>
+            </w:pPr>
             <w:r>
               <w:rPr>
                 <w:rFonts w:ascii="Calibri" w:eastAsia="Times New Roman" w:hAnsi="Calibri" w:cs="Calibri"/>
@@ -2173,28 +1888,26 @@
               </w:rPr>
               <w:t>rice_med</w:t>
             </w:r>
-            <w:proofErr w:type="spellEnd"/>
-          </w:p>
-        </w:tc>
-        <w:tc>
-          <w:tcPr>
-            <w:tcW w:w="567" w:type="dxa"/>
-            <w:shd w:val="clear" w:color="auto" w:fill="auto"/>
-            <w:vAlign w:val="bottom"/>
-            <w:hideMark/>
-          </w:tcPr>
-          <w:p>
-            <w:pPr>
-              <w:spacing w:after="0" w:line="240" w:lineRule="auto"/>
-              <w:rPr>
-                <w:rFonts w:ascii="Calibri" w:eastAsia="Times New Roman" w:hAnsi="Calibri" w:cs="Calibri"/>
-                <w:color w:val="000000"/>
-                <w:sz w:val="16"/>
-                <w:szCs w:val="16"/>
-                <w:lang w:eastAsia="en-GB"/>
-              </w:rPr>
-            </w:pPr>
-            <w:proofErr w:type="spellStart"/>
+          </w:p>
+        </w:tc>
+        <w:tc>
+          <w:tcPr>
+            <w:tcW w:w="567" w:type="dxa"/>
+            <w:shd w:val="clear" w:color="auto" w:fill="auto"/>
+            <w:vAlign w:val="bottom"/>
+            <w:hideMark/>
+          </w:tcPr>
+          <w:p>
+            <w:pPr>
+              <w:spacing w:after="0" w:line="240" w:lineRule="auto"/>
+              <w:rPr>
+                <w:rFonts w:ascii="Calibri" w:eastAsia="Times New Roman" w:hAnsi="Calibri" w:cs="Calibri"/>
+                <w:color w:val="000000"/>
+                <w:sz w:val="16"/>
+                <w:szCs w:val="16"/>
+                <w:lang w:eastAsia="en-GB"/>
+              </w:rPr>
+            </w:pPr>
             <w:r>
               <w:rPr>
                 <w:rFonts w:ascii="Calibri" w:eastAsia="Times New Roman" w:hAnsi="Calibri" w:cs="Calibri"/>
@@ -2205,28 +1918,26 @@
               </w:rPr>
               <w:t>rub_med</w:t>
             </w:r>
-            <w:proofErr w:type="spellEnd"/>
-          </w:p>
-        </w:tc>
-        <w:tc>
-          <w:tcPr>
-            <w:tcW w:w="567" w:type="dxa"/>
-            <w:shd w:val="clear" w:color="auto" w:fill="auto"/>
-            <w:vAlign w:val="bottom"/>
-            <w:hideMark/>
-          </w:tcPr>
-          <w:p>
-            <w:pPr>
-              <w:spacing w:after="0" w:line="240" w:lineRule="auto"/>
-              <w:rPr>
-                <w:rFonts w:ascii="Calibri" w:eastAsia="Times New Roman" w:hAnsi="Calibri" w:cs="Calibri"/>
-                <w:color w:val="000000"/>
-                <w:sz w:val="16"/>
-                <w:szCs w:val="16"/>
-                <w:lang w:eastAsia="en-GB"/>
-              </w:rPr>
-            </w:pPr>
-            <w:proofErr w:type="spellStart"/>
+          </w:p>
+        </w:tc>
+        <w:tc>
+          <w:tcPr>
+            <w:tcW w:w="567" w:type="dxa"/>
+            <w:shd w:val="clear" w:color="auto" w:fill="auto"/>
+            <w:vAlign w:val="bottom"/>
+            <w:hideMark/>
+          </w:tcPr>
+          <w:p>
+            <w:pPr>
+              <w:spacing w:after="0" w:line="240" w:lineRule="auto"/>
+              <w:rPr>
+                <w:rFonts w:ascii="Calibri" w:eastAsia="Times New Roman" w:hAnsi="Calibri" w:cs="Calibri"/>
+                <w:color w:val="000000"/>
+                <w:sz w:val="16"/>
+                <w:szCs w:val="16"/>
+                <w:lang w:eastAsia="en-GB"/>
+              </w:rPr>
+            </w:pPr>
             <w:r>
               <w:rPr>
                 <w:rFonts w:ascii="Calibri" w:eastAsia="Times New Roman" w:hAnsi="Calibri" w:cs="Calibri"/>
@@ -2237,28 +1948,26 @@
               </w:rPr>
               <w:t>corn_med</w:t>
             </w:r>
-            <w:proofErr w:type="spellEnd"/>
-          </w:p>
-        </w:tc>
-        <w:tc>
-          <w:tcPr>
-            <w:tcW w:w="567" w:type="dxa"/>
-            <w:shd w:val="clear" w:color="auto" w:fill="auto"/>
-            <w:vAlign w:val="bottom"/>
-            <w:hideMark/>
-          </w:tcPr>
-          <w:p>
-            <w:pPr>
-              <w:spacing w:after="0" w:line="240" w:lineRule="auto"/>
-              <w:rPr>
-                <w:rFonts w:ascii="Calibri" w:eastAsia="Times New Roman" w:hAnsi="Calibri" w:cs="Calibri"/>
-                <w:color w:val="000000"/>
-                <w:sz w:val="16"/>
-                <w:szCs w:val="16"/>
-                <w:lang w:eastAsia="en-GB"/>
-              </w:rPr>
-            </w:pPr>
-            <w:proofErr w:type="spellStart"/>
+          </w:p>
+        </w:tc>
+        <w:tc>
+          <w:tcPr>
+            <w:tcW w:w="567" w:type="dxa"/>
+            <w:shd w:val="clear" w:color="auto" w:fill="auto"/>
+            <w:vAlign w:val="bottom"/>
+            <w:hideMark/>
+          </w:tcPr>
+          <w:p>
+            <w:pPr>
+              <w:spacing w:after="0" w:line="240" w:lineRule="auto"/>
+              <w:rPr>
+                <w:rFonts w:ascii="Calibri" w:eastAsia="Times New Roman" w:hAnsi="Calibri" w:cs="Calibri"/>
+                <w:color w:val="000000"/>
+                <w:sz w:val="16"/>
+                <w:szCs w:val="16"/>
+                <w:lang w:eastAsia="en-GB"/>
+              </w:rPr>
+            </w:pPr>
             <w:r>
               <w:rPr>
                 <w:rFonts w:ascii="Calibri" w:eastAsia="Times New Roman" w:hAnsi="Calibri" w:cs="Calibri"/>
@@ -2269,28 +1978,26 @@
               </w:rPr>
               <w:t>sug_med</w:t>
             </w:r>
-            <w:proofErr w:type="spellEnd"/>
-          </w:p>
-        </w:tc>
-        <w:tc>
-          <w:tcPr>
-            <w:tcW w:w="567" w:type="dxa"/>
-            <w:shd w:val="clear" w:color="auto" w:fill="auto"/>
-            <w:vAlign w:val="bottom"/>
-            <w:hideMark/>
-          </w:tcPr>
-          <w:p>
-            <w:pPr>
-              <w:spacing w:after="0" w:line="240" w:lineRule="auto"/>
-              <w:rPr>
-                <w:rFonts w:ascii="Calibri" w:eastAsia="Times New Roman" w:hAnsi="Calibri" w:cs="Calibri"/>
-                <w:color w:val="000000"/>
-                <w:sz w:val="16"/>
-                <w:szCs w:val="16"/>
-                <w:lang w:eastAsia="en-GB"/>
-              </w:rPr>
-            </w:pPr>
-            <w:proofErr w:type="spellStart"/>
+          </w:p>
+        </w:tc>
+        <w:tc>
+          <w:tcPr>
+            <w:tcW w:w="567" w:type="dxa"/>
+            <w:shd w:val="clear" w:color="auto" w:fill="auto"/>
+            <w:vAlign w:val="bottom"/>
+            <w:hideMark/>
+          </w:tcPr>
+          <w:p>
+            <w:pPr>
+              <w:spacing w:after="0" w:line="240" w:lineRule="auto"/>
+              <w:rPr>
+                <w:rFonts w:ascii="Calibri" w:eastAsia="Times New Roman" w:hAnsi="Calibri" w:cs="Calibri"/>
+                <w:color w:val="000000"/>
+                <w:sz w:val="16"/>
+                <w:szCs w:val="16"/>
+                <w:lang w:eastAsia="en-GB"/>
+              </w:rPr>
+            </w:pPr>
             <w:r>
               <w:rPr>
                 <w:rFonts w:ascii="Calibri" w:eastAsia="Times New Roman" w:hAnsi="Calibri" w:cs="Calibri"/>
@@ -2301,28 +2008,26 @@
               </w:rPr>
               <w:t>for_prod</w:t>
             </w:r>
-            <w:proofErr w:type="spellEnd"/>
-          </w:p>
-        </w:tc>
-        <w:tc>
-          <w:tcPr>
-            <w:tcW w:w="567" w:type="dxa"/>
-            <w:shd w:val="clear" w:color="auto" w:fill="auto"/>
-            <w:vAlign w:val="bottom"/>
-            <w:hideMark/>
-          </w:tcPr>
-          <w:p>
-            <w:pPr>
-              <w:spacing w:after="0" w:line="240" w:lineRule="auto"/>
-              <w:rPr>
-                <w:rFonts w:ascii="Calibri" w:eastAsia="Times New Roman" w:hAnsi="Calibri" w:cs="Calibri"/>
-                <w:color w:val="000000"/>
-                <w:sz w:val="16"/>
-                <w:szCs w:val="16"/>
-                <w:lang w:eastAsia="en-GB"/>
-              </w:rPr>
-            </w:pPr>
-            <w:proofErr w:type="spellStart"/>
+          </w:p>
+        </w:tc>
+        <w:tc>
+          <w:tcPr>
+            <w:tcW w:w="567" w:type="dxa"/>
+            <w:shd w:val="clear" w:color="auto" w:fill="auto"/>
+            <w:vAlign w:val="bottom"/>
+            <w:hideMark/>
+          </w:tcPr>
+          <w:p>
+            <w:pPr>
+              <w:spacing w:after="0" w:line="240" w:lineRule="auto"/>
+              <w:rPr>
+                <w:rFonts w:ascii="Calibri" w:eastAsia="Times New Roman" w:hAnsi="Calibri" w:cs="Calibri"/>
+                <w:color w:val="000000"/>
+                <w:sz w:val="16"/>
+                <w:szCs w:val="16"/>
+                <w:lang w:eastAsia="en-GB"/>
+              </w:rPr>
+            </w:pPr>
             <w:r>
               <w:rPr>
                 <w:rFonts w:ascii="Calibri" w:eastAsia="Times New Roman" w:hAnsi="Calibri" w:cs="Calibri"/>
@@ -2333,28 +2038,26 @@
               </w:rPr>
               <w:t>prod_rice</w:t>
             </w:r>
-            <w:proofErr w:type="spellEnd"/>
-          </w:p>
-        </w:tc>
-        <w:tc>
-          <w:tcPr>
-            <w:tcW w:w="567" w:type="dxa"/>
-            <w:shd w:val="clear" w:color="auto" w:fill="auto"/>
-            <w:vAlign w:val="bottom"/>
-            <w:hideMark/>
-          </w:tcPr>
-          <w:p>
-            <w:pPr>
-              <w:spacing w:after="0" w:line="240" w:lineRule="auto"/>
-              <w:rPr>
-                <w:rFonts w:ascii="Calibri" w:eastAsia="Times New Roman" w:hAnsi="Calibri" w:cs="Calibri"/>
-                <w:color w:val="000000"/>
-                <w:sz w:val="16"/>
-                <w:szCs w:val="16"/>
-                <w:lang w:eastAsia="en-GB"/>
-              </w:rPr>
-            </w:pPr>
-            <w:proofErr w:type="spellStart"/>
+          </w:p>
+        </w:tc>
+        <w:tc>
+          <w:tcPr>
+            <w:tcW w:w="567" w:type="dxa"/>
+            <w:shd w:val="clear" w:color="auto" w:fill="auto"/>
+            <w:vAlign w:val="bottom"/>
+            <w:hideMark/>
+          </w:tcPr>
+          <w:p>
+            <w:pPr>
+              <w:spacing w:after="0" w:line="240" w:lineRule="auto"/>
+              <w:rPr>
+                <w:rFonts w:ascii="Calibri" w:eastAsia="Times New Roman" w:hAnsi="Calibri" w:cs="Calibri"/>
+                <w:color w:val="000000"/>
+                <w:sz w:val="16"/>
+                <w:szCs w:val="16"/>
+                <w:lang w:eastAsia="en-GB"/>
+              </w:rPr>
+            </w:pPr>
             <w:r>
               <w:rPr>
                 <w:rFonts w:ascii="Calibri" w:eastAsia="Times New Roman" w:hAnsi="Calibri" w:cs="Calibri"/>
@@ -2365,28 +2068,26 @@
               </w:rPr>
               <w:t>prod_rub</w:t>
             </w:r>
-            <w:proofErr w:type="spellEnd"/>
-          </w:p>
-        </w:tc>
-        <w:tc>
-          <w:tcPr>
-            <w:tcW w:w="567" w:type="dxa"/>
-            <w:shd w:val="clear" w:color="auto" w:fill="auto"/>
-            <w:vAlign w:val="bottom"/>
-            <w:hideMark/>
-          </w:tcPr>
-          <w:p>
-            <w:pPr>
-              <w:spacing w:after="0" w:line="240" w:lineRule="auto"/>
-              <w:rPr>
-                <w:rFonts w:ascii="Calibri" w:eastAsia="Times New Roman" w:hAnsi="Calibri" w:cs="Calibri"/>
-                <w:color w:val="000000"/>
-                <w:sz w:val="16"/>
-                <w:szCs w:val="16"/>
-                <w:lang w:eastAsia="en-GB"/>
-              </w:rPr>
-            </w:pPr>
-            <w:proofErr w:type="spellStart"/>
+          </w:p>
+        </w:tc>
+        <w:tc>
+          <w:tcPr>
+            <w:tcW w:w="567" w:type="dxa"/>
+            <w:shd w:val="clear" w:color="auto" w:fill="auto"/>
+            <w:vAlign w:val="bottom"/>
+            <w:hideMark/>
+          </w:tcPr>
+          <w:p>
+            <w:pPr>
+              <w:spacing w:after="0" w:line="240" w:lineRule="auto"/>
+              <w:rPr>
+                <w:rFonts w:ascii="Calibri" w:eastAsia="Times New Roman" w:hAnsi="Calibri" w:cs="Calibri"/>
+                <w:color w:val="000000"/>
+                <w:sz w:val="16"/>
+                <w:szCs w:val="16"/>
+                <w:lang w:eastAsia="en-GB"/>
+              </w:rPr>
+            </w:pPr>
             <w:r>
               <w:rPr>
                 <w:rFonts w:ascii="Calibri" w:eastAsia="Times New Roman" w:hAnsi="Calibri" w:cs="Calibri"/>
@@ -2397,28 +2098,26 @@
               </w:rPr>
               <w:t>prod_cass</w:t>
             </w:r>
-            <w:proofErr w:type="spellEnd"/>
-          </w:p>
-        </w:tc>
-        <w:tc>
-          <w:tcPr>
-            <w:tcW w:w="567" w:type="dxa"/>
-            <w:shd w:val="clear" w:color="auto" w:fill="auto"/>
-            <w:vAlign w:val="bottom"/>
-            <w:hideMark/>
-          </w:tcPr>
-          <w:p>
-            <w:pPr>
-              <w:spacing w:after="0" w:line="240" w:lineRule="auto"/>
-              <w:rPr>
-                <w:rFonts w:ascii="Calibri" w:eastAsia="Times New Roman" w:hAnsi="Calibri" w:cs="Calibri"/>
-                <w:color w:val="000000"/>
-                <w:sz w:val="16"/>
-                <w:szCs w:val="16"/>
-                <w:lang w:eastAsia="en-GB"/>
-              </w:rPr>
-            </w:pPr>
-            <w:proofErr w:type="spellStart"/>
+          </w:p>
+        </w:tc>
+        <w:tc>
+          <w:tcPr>
+            <w:tcW w:w="567" w:type="dxa"/>
+            <w:shd w:val="clear" w:color="auto" w:fill="auto"/>
+            <w:vAlign w:val="bottom"/>
+            <w:hideMark/>
+          </w:tcPr>
+          <w:p>
+            <w:pPr>
+              <w:spacing w:after="0" w:line="240" w:lineRule="auto"/>
+              <w:rPr>
+                <w:rFonts w:ascii="Calibri" w:eastAsia="Times New Roman" w:hAnsi="Calibri" w:cs="Calibri"/>
+                <w:color w:val="000000"/>
+                <w:sz w:val="16"/>
+                <w:szCs w:val="16"/>
+                <w:lang w:eastAsia="en-GB"/>
+              </w:rPr>
+            </w:pPr>
             <w:r>
               <w:rPr>
                 <w:rFonts w:ascii="Calibri" w:eastAsia="Times New Roman" w:hAnsi="Calibri" w:cs="Calibri"/>
@@ -2429,28 +2128,26 @@
               </w:rPr>
               <w:t>prod_corn</w:t>
             </w:r>
-            <w:proofErr w:type="spellEnd"/>
-          </w:p>
-        </w:tc>
-        <w:tc>
-          <w:tcPr>
-            <w:tcW w:w="567" w:type="dxa"/>
-            <w:shd w:val="clear" w:color="auto" w:fill="auto"/>
-            <w:vAlign w:val="bottom"/>
-            <w:hideMark/>
-          </w:tcPr>
-          <w:p>
-            <w:pPr>
-              <w:spacing w:after="0" w:line="240" w:lineRule="auto"/>
-              <w:rPr>
-                <w:rFonts w:ascii="Calibri" w:eastAsia="Times New Roman" w:hAnsi="Calibri" w:cs="Calibri"/>
-                <w:color w:val="000000"/>
-                <w:sz w:val="16"/>
-                <w:szCs w:val="16"/>
-                <w:lang w:eastAsia="en-GB"/>
-              </w:rPr>
-            </w:pPr>
-            <w:proofErr w:type="spellStart"/>
+          </w:p>
+        </w:tc>
+        <w:tc>
+          <w:tcPr>
+            <w:tcW w:w="567" w:type="dxa"/>
+            <w:shd w:val="clear" w:color="auto" w:fill="auto"/>
+            <w:vAlign w:val="bottom"/>
+            <w:hideMark/>
+          </w:tcPr>
+          <w:p>
+            <w:pPr>
+              <w:spacing w:after="0" w:line="240" w:lineRule="auto"/>
+              <w:rPr>
+                <w:rFonts w:ascii="Calibri" w:eastAsia="Times New Roman" w:hAnsi="Calibri" w:cs="Calibri"/>
+                <w:color w:val="000000"/>
+                <w:sz w:val="16"/>
+                <w:szCs w:val="16"/>
+                <w:lang w:eastAsia="en-GB"/>
+              </w:rPr>
+            </w:pPr>
             <w:r>
               <w:rPr>
                 <w:rFonts w:ascii="Calibri" w:eastAsia="Times New Roman" w:hAnsi="Calibri" w:cs="Calibri"/>
@@ -2461,7 +2158,6 @@
               </w:rPr>
               <w:t>prod_sug</w:t>
             </w:r>
-            <w:proofErr w:type="spellEnd"/>
           </w:p>
         </w:tc>
         <w:tc>
@@ -2482,7 +2178,6 @@
                 <w:lang w:eastAsia="en-GB"/>
               </w:rPr>
             </w:pPr>
-            <w:proofErr w:type="spellStart"/>
             <w:r>
               <w:rPr>
                 <w:rFonts w:ascii="Calibri" w:eastAsia="Times New Roman" w:hAnsi="Calibri" w:cs="Calibri"/>
@@ -2493,7 +2188,6 @@
               </w:rPr>
               <w:t>for_rem</w:t>
             </w:r>
-            <w:proofErr w:type="spellEnd"/>
           </w:p>
         </w:tc>
       </w:tr>
@@ -2520,7 +2214,6 @@
                 <w:lang w:eastAsia="en-GB"/>
               </w:rPr>
             </w:pPr>
-            <w:proofErr w:type="spellStart"/>
             <w:r>
               <w:rPr>
                 <w:rFonts w:ascii="Calibri" w:eastAsia="Times New Roman" w:hAnsi="Calibri" w:cs="Calibri"/>
@@ -2531,7 +2224,6 @@
               </w:rPr>
               <w:t>for_cov</w:t>
             </w:r>
-            <w:proofErr w:type="spellEnd"/>
           </w:p>
         </w:tc>
         <w:tc>
@@ -3336,7 +3028,6 @@
                 <w:lang w:eastAsia="en-GB"/>
               </w:rPr>
             </w:pPr>
-            <w:proofErr w:type="spellStart"/>
             <w:r>
               <w:rPr>
                 <w:rFonts w:ascii="Calibri" w:eastAsia="Times New Roman" w:hAnsi="Calibri" w:cs="Calibri"/>
@@ -3347,7 +3038,6 @@
               </w:rPr>
               <w:t>for_cov_perc</w:t>
             </w:r>
-            <w:proofErr w:type="spellEnd"/>
           </w:p>
         </w:tc>
         <w:tc>
@@ -4131,7 +3821,6 @@
                 <w:lang w:eastAsia="en-GB"/>
               </w:rPr>
             </w:pPr>
-            <w:proofErr w:type="spellStart"/>
             <w:r>
               <w:rPr>
                 <w:rFonts w:ascii="Calibri" w:eastAsia="Times New Roman" w:hAnsi="Calibri" w:cs="Calibri"/>
@@ -4142,7 +3831,6 @@
               </w:rPr>
               <w:t>gdp</w:t>
             </w:r>
-            <w:proofErr w:type="spellEnd"/>
           </w:p>
         </w:tc>
         <w:tc>
@@ -4959,7 +4647,6 @@
                 <w:lang w:eastAsia="en-GB"/>
               </w:rPr>
             </w:pPr>
-            <w:proofErr w:type="spellStart"/>
             <w:r>
               <w:rPr>
                 <w:rFonts w:ascii="Calibri" w:eastAsia="Times New Roman" w:hAnsi="Calibri" w:cs="Calibri"/>
@@ -4970,7 +4657,6 @@
               </w:rPr>
               <w:t>gdp_gr</w:t>
             </w:r>
-            <w:proofErr w:type="spellEnd"/>
           </w:p>
         </w:tc>
         <w:tc>
@@ -5787,7 +5473,6 @@
                 <w:lang w:eastAsia="en-GB"/>
               </w:rPr>
             </w:pPr>
-            <w:proofErr w:type="spellStart"/>
             <w:r>
               <w:rPr>
                 <w:rFonts w:ascii="Calibri" w:eastAsia="Times New Roman" w:hAnsi="Calibri" w:cs="Calibri"/>
@@ -5798,7 +5483,6 @@
               </w:rPr>
               <w:t>gni</w:t>
             </w:r>
-            <w:proofErr w:type="spellEnd"/>
           </w:p>
         </w:tc>
         <w:tc>
@@ -6615,7 +6299,6 @@
                 <w:lang w:eastAsia="en-GB"/>
               </w:rPr>
             </w:pPr>
-            <w:proofErr w:type="spellStart"/>
             <w:r>
               <w:rPr>
                 <w:rFonts w:ascii="Calibri" w:eastAsia="Times New Roman" w:hAnsi="Calibri" w:cs="Calibri"/>
@@ -6626,7 +6309,6 @@
               </w:rPr>
               <w:t>fdi</w:t>
             </w:r>
-            <w:proofErr w:type="spellEnd"/>
           </w:p>
         </w:tc>
         <w:tc>
@@ -7443,7 +7125,6 @@
                 <w:lang w:eastAsia="en-GB"/>
               </w:rPr>
             </w:pPr>
-            <w:proofErr w:type="spellStart"/>
             <w:r>
               <w:rPr>
                 <w:rFonts w:ascii="Calibri" w:eastAsia="Times New Roman" w:hAnsi="Calibri" w:cs="Calibri"/>
@@ -7454,7 +7135,6 @@
               </w:rPr>
               <w:t>ind_gdp</w:t>
             </w:r>
-            <w:proofErr w:type="spellEnd"/>
           </w:p>
         </w:tc>
         <w:tc>
@@ -8271,7 +7951,6 @@
                 <w:lang w:eastAsia="en-GB"/>
               </w:rPr>
             </w:pPr>
-            <w:proofErr w:type="spellStart"/>
             <w:r>
               <w:rPr>
                 <w:rFonts w:ascii="Calibri" w:eastAsia="Times New Roman" w:hAnsi="Calibri" w:cs="Calibri"/>
@@ -8282,7 +7961,6 @@
               </w:rPr>
               <w:t>agr_gdp</w:t>
             </w:r>
-            <w:proofErr w:type="spellEnd"/>
           </w:p>
         </w:tc>
         <w:tc>
@@ -9099,7 +8777,6 @@
                 <w:lang w:eastAsia="en-GB"/>
               </w:rPr>
             </w:pPr>
-            <w:proofErr w:type="spellStart"/>
             <w:r>
               <w:rPr>
                 <w:rFonts w:ascii="Calibri" w:eastAsia="Times New Roman" w:hAnsi="Calibri" w:cs="Calibri"/>
@@ -9110,7 +8787,6 @@
               </w:rPr>
               <w:t>dev_agri</w:t>
             </w:r>
-            <w:proofErr w:type="spellEnd"/>
           </w:p>
         </w:tc>
         <w:tc>
@@ -9927,7 +9603,6 @@
                 <w:lang w:eastAsia="en-GB"/>
               </w:rPr>
             </w:pPr>
-            <w:proofErr w:type="spellStart"/>
             <w:r>
               <w:rPr>
                 <w:rFonts w:ascii="Calibri" w:eastAsia="Times New Roman" w:hAnsi="Calibri" w:cs="Calibri"/>
@@ -9938,7 +9613,6 @@
               </w:rPr>
               <w:t>dev_env</w:t>
             </w:r>
-            <w:proofErr w:type="spellEnd"/>
           </w:p>
         </w:tc>
         <w:tc>
@@ -10755,7 +10429,6 @@
                 <w:lang w:eastAsia="en-GB"/>
               </w:rPr>
             </w:pPr>
-            <w:proofErr w:type="spellStart"/>
             <w:r>
               <w:rPr>
                 <w:rFonts w:ascii="Calibri" w:eastAsia="Times New Roman" w:hAnsi="Calibri" w:cs="Calibri"/>
@@ -10766,7 +10439,6 @@
               </w:rPr>
               <w:t>pop_den</w:t>
             </w:r>
-            <w:proofErr w:type="spellEnd"/>
           </w:p>
         </w:tc>
         <w:tc>
@@ -11583,7 +11255,6 @@
                 <w:lang w:eastAsia="en-GB"/>
               </w:rPr>
             </w:pPr>
-            <w:proofErr w:type="spellStart"/>
             <w:r>
               <w:rPr>
                 <w:rFonts w:ascii="Calibri" w:eastAsia="Times New Roman" w:hAnsi="Calibri" w:cs="Calibri"/>
@@ -11594,7 +11265,6 @@
               </w:rPr>
               <w:t>armi</w:t>
             </w:r>
-            <w:proofErr w:type="spellEnd"/>
           </w:p>
         </w:tc>
         <w:tc>
@@ -13237,7 +12907,6 @@
                 <w:lang w:eastAsia="en-GB"/>
               </w:rPr>
             </w:pPr>
-            <w:proofErr w:type="spellStart"/>
             <w:r>
               <w:rPr>
                 <w:rFonts w:ascii="Calibri" w:eastAsia="Times New Roman" w:hAnsi="Calibri" w:cs="Calibri"/>
@@ -13248,7 +12917,6 @@
               </w:rPr>
               <w:t>nfi</w:t>
             </w:r>
-            <w:proofErr w:type="spellEnd"/>
           </w:p>
         </w:tc>
         <w:tc>
@@ -14065,7 +13733,6 @@
                 <w:lang w:eastAsia="en-GB"/>
               </w:rPr>
             </w:pPr>
-            <w:proofErr w:type="spellStart"/>
             <w:r>
               <w:rPr>
                 <w:rFonts w:ascii="Calibri" w:eastAsia="Times New Roman" w:hAnsi="Calibri" w:cs="Calibri"/>
@@ -14076,7 +13743,6 @@
               </w:rPr>
               <w:t>rice_med</w:t>
             </w:r>
-            <w:proofErr w:type="spellEnd"/>
           </w:p>
         </w:tc>
         <w:tc>
@@ -14893,7 +14559,6 @@
                 <w:lang w:eastAsia="en-GB"/>
               </w:rPr>
             </w:pPr>
-            <w:proofErr w:type="spellStart"/>
             <w:r>
               <w:rPr>
                 <w:rFonts w:ascii="Calibri" w:eastAsia="Times New Roman" w:hAnsi="Calibri" w:cs="Calibri"/>
@@ -14904,7 +14569,6 @@
               </w:rPr>
               <w:t>rub_med</w:t>
             </w:r>
-            <w:proofErr w:type="spellEnd"/>
           </w:p>
         </w:tc>
         <w:tc>
@@ -15721,7 +15385,6 @@
                 <w:lang w:eastAsia="en-GB"/>
               </w:rPr>
             </w:pPr>
-            <w:proofErr w:type="spellStart"/>
             <w:r>
               <w:rPr>
                 <w:rFonts w:ascii="Calibri" w:eastAsia="Times New Roman" w:hAnsi="Calibri" w:cs="Calibri"/>
@@ -15732,7 +15395,6 @@
               </w:rPr>
               <w:t>corn_med</w:t>
             </w:r>
-            <w:proofErr w:type="spellEnd"/>
           </w:p>
         </w:tc>
         <w:tc>
@@ -16549,7 +16211,6 @@
                 <w:lang w:eastAsia="en-GB"/>
               </w:rPr>
             </w:pPr>
-            <w:proofErr w:type="spellStart"/>
             <w:r>
               <w:rPr>
                 <w:rFonts w:ascii="Calibri" w:eastAsia="Times New Roman" w:hAnsi="Calibri" w:cs="Calibri"/>
@@ -16560,7 +16221,6 @@
               </w:rPr>
               <w:t>sug_med</w:t>
             </w:r>
-            <w:proofErr w:type="spellEnd"/>
           </w:p>
         </w:tc>
         <w:tc>
@@ -17377,7 +17037,6 @@
                 <w:lang w:eastAsia="en-GB"/>
               </w:rPr>
             </w:pPr>
-            <w:proofErr w:type="spellStart"/>
             <w:r>
               <w:rPr>
                 <w:rFonts w:ascii="Calibri" w:eastAsia="Times New Roman" w:hAnsi="Calibri" w:cs="Calibri"/>
@@ -17388,7 +17047,6 @@
               </w:rPr>
               <w:t>for_prod</w:t>
             </w:r>
-            <w:proofErr w:type="spellEnd"/>
           </w:p>
         </w:tc>
         <w:tc>
@@ -18205,7 +17863,6 @@
                 <w:lang w:eastAsia="en-GB"/>
               </w:rPr>
             </w:pPr>
-            <w:proofErr w:type="spellStart"/>
             <w:r>
               <w:rPr>
                 <w:rFonts w:ascii="Calibri" w:eastAsia="Times New Roman" w:hAnsi="Calibri" w:cs="Calibri"/>
@@ -18216,7 +17873,6 @@
               </w:rPr>
               <w:t>prod_rice</w:t>
             </w:r>
-            <w:proofErr w:type="spellEnd"/>
           </w:p>
         </w:tc>
         <w:tc>
@@ -19033,7 +18689,6 @@
                 <w:lang w:eastAsia="en-GB"/>
               </w:rPr>
             </w:pPr>
-            <w:proofErr w:type="spellStart"/>
             <w:r>
               <w:rPr>
                 <w:rFonts w:ascii="Calibri" w:eastAsia="Times New Roman" w:hAnsi="Calibri" w:cs="Calibri"/>
@@ -19044,7 +18699,6 @@
               </w:rPr>
               <w:t>prod_rub</w:t>
             </w:r>
-            <w:proofErr w:type="spellEnd"/>
           </w:p>
         </w:tc>
         <w:tc>
@@ -19861,7 +19515,6 @@
                 <w:lang w:eastAsia="en-GB"/>
               </w:rPr>
             </w:pPr>
-            <w:proofErr w:type="spellStart"/>
             <w:r>
               <w:rPr>
                 <w:rFonts w:ascii="Calibri" w:eastAsia="Times New Roman" w:hAnsi="Calibri" w:cs="Calibri"/>
@@ -19872,7 +19525,6 @@
               </w:rPr>
               <w:t>prod_cass</w:t>
             </w:r>
-            <w:proofErr w:type="spellEnd"/>
           </w:p>
         </w:tc>
         <w:tc>
@@ -20689,7 +20341,6 @@
                 <w:lang w:eastAsia="en-GB"/>
               </w:rPr>
             </w:pPr>
-            <w:proofErr w:type="spellStart"/>
             <w:r>
               <w:rPr>
                 <w:rFonts w:ascii="Calibri" w:eastAsia="Times New Roman" w:hAnsi="Calibri" w:cs="Calibri"/>
@@ -20700,7 +20351,6 @@
               </w:rPr>
               <w:t>prod_corn</w:t>
             </w:r>
-            <w:proofErr w:type="spellEnd"/>
           </w:p>
         </w:tc>
         <w:tc>
@@ -21517,7 +21167,6 @@
                 <w:lang w:eastAsia="en-GB"/>
               </w:rPr>
             </w:pPr>
-            <w:proofErr w:type="spellStart"/>
             <w:r>
               <w:rPr>
                 <w:rFonts w:ascii="Calibri" w:eastAsia="Times New Roman" w:hAnsi="Calibri" w:cs="Calibri"/>
@@ -21528,7 +21177,6 @@
               </w:rPr>
               <w:t>prod_sug</w:t>
             </w:r>
-            <w:proofErr w:type="spellEnd"/>
           </w:p>
         </w:tc>
         <w:tc>
@@ -22345,7 +21993,6 @@
                 <w:lang w:eastAsia="en-GB"/>
               </w:rPr>
             </w:pPr>
-            <w:proofErr w:type="spellStart"/>
             <w:r>
               <w:rPr>
                 <w:rFonts w:ascii="Calibri" w:eastAsia="Times New Roman" w:hAnsi="Calibri" w:cs="Calibri"/>
@@ -22356,7 +22003,6 @@
               </w:rPr>
               <w:t>for_rem</w:t>
             </w:r>
-            <w:proofErr w:type="spellEnd"/>
           </w:p>
         </w:tc>
         <w:tc>
@@ -23158,16 +22804,8 @@
           <w:highlight w:val="yellow"/>
         </w:rPr>
         <w:lastRenderedPageBreak/>
-        <w:t xml:space="preserve">Table </w:t>
+        <w:t>Table Sx</w:t>
       </w:r>
-      <w:proofErr w:type="spellStart"/>
-      <w:r>
-        <w:rPr>
-          <w:highlight w:val="yellow"/>
-        </w:rPr>
-        <w:t>Sx</w:t>
-      </w:r>
-      <w:proofErr w:type="spellEnd"/>
       <w:r>
         <w:t>. Correlation matrix for the socioeconomic variables. There were no coefficients greater than 0.6 or less than -0.6</w:t>
       </w:r>
@@ -23250,7 +22888,6 @@
                 <w:lang w:eastAsia="en-GB"/>
               </w:rPr>
             </w:pPr>
-            <w:proofErr w:type="spellStart"/>
             <w:r>
               <w:rPr>
                 <w:rFonts w:ascii="Calibri" w:eastAsia="Times New Roman" w:hAnsi="Calibri" w:cs="Calibri"/>
@@ -23261,7 +22898,6 @@
               </w:rPr>
               <w:t>tot_pop</w:t>
             </w:r>
-            <w:proofErr w:type="spellEnd"/>
           </w:p>
         </w:tc>
         <w:tc>
@@ -23282,7 +22918,6 @@
                 <w:lang w:eastAsia="en-GB"/>
               </w:rPr>
             </w:pPr>
-            <w:proofErr w:type="spellStart"/>
             <w:r>
               <w:rPr>
                 <w:rFonts w:ascii="Calibri" w:eastAsia="Times New Roman" w:hAnsi="Calibri" w:cs="Calibri"/>
@@ -23293,7 +22928,6 @@
               </w:rPr>
               <w:t>prop_ind</w:t>
             </w:r>
-            <w:proofErr w:type="spellEnd"/>
           </w:p>
         </w:tc>
         <w:tc>
@@ -23314,7 +22948,6 @@
                 <w:lang w:eastAsia="en-GB"/>
               </w:rPr>
             </w:pPr>
-            <w:proofErr w:type="spellStart"/>
             <w:r>
               <w:rPr>
                 <w:rFonts w:ascii="Calibri" w:eastAsia="Times New Roman" w:hAnsi="Calibri" w:cs="Calibri"/>
@@ -23325,7 +22958,6 @@
               </w:rPr>
               <w:t>pop_den</w:t>
             </w:r>
-            <w:proofErr w:type="spellEnd"/>
           </w:p>
         </w:tc>
         <w:tc>
@@ -23376,7 +23008,6 @@
                 <w:lang w:eastAsia="en-GB"/>
               </w:rPr>
             </w:pPr>
-            <w:proofErr w:type="spellStart"/>
             <w:r>
               <w:rPr>
                 <w:rFonts w:ascii="Calibri" w:eastAsia="Times New Roman" w:hAnsi="Calibri" w:cs="Calibri"/>
@@ -23387,7 +23018,6 @@
               </w:rPr>
               <w:t>propPrimSec</w:t>
             </w:r>
-            <w:proofErr w:type="spellEnd"/>
           </w:p>
         </w:tc>
         <w:tc>
@@ -23408,7 +23038,6 @@
                 <w:lang w:eastAsia="en-GB"/>
               </w:rPr>
             </w:pPr>
-            <w:proofErr w:type="spellStart"/>
             <w:r>
               <w:rPr>
                 <w:rFonts w:ascii="Calibri" w:eastAsia="Times New Roman" w:hAnsi="Calibri" w:cs="Calibri"/>
@@ -23419,7 +23048,6 @@
               </w:rPr>
               <w:t>propSecSec</w:t>
             </w:r>
-            <w:proofErr w:type="spellEnd"/>
           </w:p>
         </w:tc>
         <w:tc>
@@ -23470,7 +23098,6 @@
                 <w:lang w:eastAsia="en-GB"/>
               </w:rPr>
             </w:pPr>
-            <w:proofErr w:type="spellStart"/>
             <w:r>
               <w:rPr>
                 <w:rFonts w:ascii="Calibri" w:eastAsia="Times New Roman" w:hAnsi="Calibri" w:cs="Calibri"/>
@@ -23481,7 +23108,6 @@
               </w:rPr>
               <w:t>pig_fam</w:t>
             </w:r>
-            <w:proofErr w:type="spellEnd"/>
           </w:p>
         </w:tc>
         <w:tc>
@@ -23502,7 +23128,6 @@
                 <w:lang w:eastAsia="en-GB"/>
               </w:rPr>
             </w:pPr>
-            <w:proofErr w:type="spellStart"/>
             <w:r>
               <w:rPr>
                 <w:rFonts w:ascii="Calibri" w:eastAsia="Times New Roman" w:hAnsi="Calibri" w:cs="Calibri"/>
@@ -23513,7 +23138,6 @@
               </w:rPr>
               <w:t>dist_sch</w:t>
             </w:r>
-            <w:proofErr w:type="spellEnd"/>
           </w:p>
         </w:tc>
         <w:tc>
@@ -23564,7 +23188,6 @@
                 <w:lang w:eastAsia="en-GB"/>
               </w:rPr>
             </w:pPr>
-            <w:proofErr w:type="spellStart"/>
             <w:r>
               <w:rPr>
                 <w:rFonts w:ascii="Calibri" w:eastAsia="Times New Roman" w:hAnsi="Calibri" w:cs="Calibri"/>
@@ -23575,7 +23198,6 @@
               </w:rPr>
               <w:t>KM_Comm</w:t>
             </w:r>
-            <w:proofErr w:type="spellEnd"/>
           </w:p>
         </w:tc>
         <w:tc>
@@ -23596,7 +23218,6 @@
                 <w:lang w:eastAsia="en-GB"/>
               </w:rPr>
             </w:pPr>
-            <w:proofErr w:type="spellStart"/>
             <w:r>
               <w:rPr>
                 <w:rFonts w:ascii="Calibri" w:eastAsia="Times New Roman" w:hAnsi="Calibri" w:cs="Calibri"/>
@@ -23607,7 +23228,6 @@
               </w:rPr>
               <w:t>land_confl</w:t>
             </w:r>
-            <w:proofErr w:type="spellEnd"/>
           </w:p>
         </w:tc>
         <w:tc>
@@ -23628,7 +23248,6 @@
                 <w:lang w:eastAsia="en-GB"/>
               </w:rPr>
             </w:pPr>
-            <w:proofErr w:type="spellStart"/>
             <w:r>
               <w:rPr>
                 <w:rFonts w:ascii="Calibri" w:eastAsia="Times New Roman" w:hAnsi="Calibri" w:cs="Calibri"/>
@@ -23639,7 +23258,6 @@
               </w:rPr>
               <w:t>crim_case</w:t>
             </w:r>
-            <w:proofErr w:type="spellEnd"/>
           </w:p>
         </w:tc>
         <w:tc>
@@ -23660,7 +23278,6 @@
                 <w:lang w:eastAsia="en-GB"/>
               </w:rPr>
             </w:pPr>
-            <w:proofErr w:type="spellStart"/>
             <w:r>
               <w:rPr>
                 <w:rFonts w:ascii="Calibri" w:eastAsia="Times New Roman" w:hAnsi="Calibri" w:cs="Calibri"/>
@@ -23671,7 +23288,6 @@
               </w:rPr>
               <w:t>Pax_migt_in</w:t>
             </w:r>
-            <w:proofErr w:type="spellEnd"/>
           </w:p>
         </w:tc>
         <w:tc>
@@ -23692,7 +23308,6 @@
                 <w:lang w:eastAsia="en-GB"/>
               </w:rPr>
             </w:pPr>
-            <w:proofErr w:type="spellStart"/>
             <w:r>
               <w:rPr>
                 <w:rFonts w:ascii="Calibri" w:eastAsia="Times New Roman" w:hAnsi="Calibri" w:cs="Calibri"/>
@@ -23703,7 +23318,6 @@
               </w:rPr>
               <w:t>Pax_migt_out</w:t>
             </w:r>
-            <w:proofErr w:type="spellEnd"/>
           </w:p>
         </w:tc>
         <w:tc>
@@ -23724,7 +23338,6 @@
                 <w:lang w:eastAsia="en-GB"/>
               </w:rPr>
             </w:pPr>
-            <w:proofErr w:type="spellStart"/>
             <w:r>
               <w:rPr>
                 <w:rFonts w:ascii="Calibri" w:eastAsia="Times New Roman" w:hAnsi="Calibri" w:cs="Calibri"/>
@@ -23735,7 +23348,6 @@
               </w:rPr>
               <w:t>mean_elev</w:t>
             </w:r>
-            <w:proofErr w:type="spellEnd"/>
           </w:p>
         </w:tc>
         <w:tc>
@@ -23756,7 +23368,6 @@
                 <w:lang w:eastAsia="en-GB"/>
               </w:rPr>
             </w:pPr>
-            <w:proofErr w:type="spellStart"/>
             <w:r>
               <w:rPr>
                 <w:rFonts w:ascii="Calibri" w:eastAsia="Times New Roman" w:hAnsi="Calibri" w:cs="Calibri"/>
@@ -23767,7 +23378,6 @@
               </w:rPr>
               <w:t>dist_border</w:t>
             </w:r>
-            <w:proofErr w:type="spellEnd"/>
           </w:p>
         </w:tc>
         <w:tc>
@@ -23788,7 +23398,6 @@
                 <w:lang w:eastAsia="en-GB"/>
               </w:rPr>
             </w:pPr>
-            <w:proofErr w:type="spellStart"/>
             <w:r>
               <w:rPr>
                 <w:rFonts w:ascii="Calibri" w:eastAsia="Times New Roman" w:hAnsi="Calibri" w:cs="Calibri"/>
@@ -23799,7 +23408,6 @@
               </w:rPr>
               <w:t>dist_provCap</w:t>
             </w:r>
-            <w:proofErr w:type="spellEnd"/>
           </w:p>
         </w:tc>
       </w:tr>
@@ -23826,7 +23434,6 @@
                 <w:lang w:eastAsia="en-GB"/>
               </w:rPr>
             </w:pPr>
-            <w:proofErr w:type="spellStart"/>
             <w:r>
               <w:rPr>
                 <w:rFonts w:ascii="Calibri" w:eastAsia="Times New Roman" w:hAnsi="Calibri" w:cs="Calibri"/>
@@ -23837,7 +23444,6 @@
               </w:rPr>
               <w:t>tot_pop</w:t>
             </w:r>
-            <w:proofErr w:type="spellEnd"/>
           </w:p>
         </w:tc>
         <w:tc>
@@ -24430,7 +24036,6 @@
                 <w:lang w:eastAsia="en-GB"/>
               </w:rPr>
             </w:pPr>
-            <w:proofErr w:type="spellStart"/>
             <w:r>
               <w:rPr>
                 <w:rFonts w:ascii="Calibri" w:eastAsia="Times New Roman" w:hAnsi="Calibri" w:cs="Calibri"/>
@@ -24441,7 +24046,6 @@
               </w:rPr>
               <w:t>prop_ind</w:t>
             </w:r>
-            <w:proofErr w:type="spellEnd"/>
           </w:p>
         </w:tc>
         <w:tc>
@@ -25034,7 +24638,6 @@
                 <w:lang w:eastAsia="en-GB"/>
               </w:rPr>
             </w:pPr>
-            <w:proofErr w:type="spellStart"/>
             <w:r>
               <w:rPr>
                 <w:rFonts w:ascii="Calibri" w:eastAsia="Times New Roman" w:hAnsi="Calibri" w:cs="Calibri"/>
@@ -25045,7 +24648,6 @@
               </w:rPr>
               <w:t>pop_den</w:t>
             </w:r>
-            <w:proofErr w:type="spellEnd"/>
           </w:p>
         </w:tc>
         <w:tc>
@@ -26240,7 +25842,6 @@
                 <w:lang w:eastAsia="en-GB"/>
               </w:rPr>
             </w:pPr>
-            <w:proofErr w:type="spellStart"/>
             <w:r>
               <w:rPr>
                 <w:rFonts w:ascii="Calibri" w:eastAsia="Times New Roman" w:hAnsi="Calibri" w:cs="Calibri"/>
@@ -26251,7 +25852,6 @@
               </w:rPr>
               <w:t>propPrimSec</w:t>
             </w:r>
-            <w:proofErr w:type="spellEnd"/>
           </w:p>
         </w:tc>
         <w:tc>
@@ -26844,7 +26444,6 @@
                 <w:lang w:eastAsia="en-GB"/>
               </w:rPr>
             </w:pPr>
-            <w:proofErr w:type="spellStart"/>
             <w:r>
               <w:rPr>
                 <w:rFonts w:ascii="Calibri" w:eastAsia="Times New Roman" w:hAnsi="Calibri" w:cs="Calibri"/>
@@ -26855,7 +26454,6 @@
               </w:rPr>
               <w:t>propSecSec</w:t>
             </w:r>
-            <w:proofErr w:type="spellEnd"/>
           </w:p>
         </w:tc>
         <w:tc>
@@ -28050,7 +27648,6 @@
                 <w:lang w:eastAsia="en-GB"/>
               </w:rPr>
             </w:pPr>
-            <w:proofErr w:type="spellStart"/>
             <w:r>
               <w:rPr>
                 <w:rFonts w:ascii="Calibri" w:eastAsia="Times New Roman" w:hAnsi="Calibri" w:cs="Calibri"/>
@@ -28061,7 +27658,6 @@
               </w:rPr>
               <w:t>pig_fam</w:t>
             </w:r>
-            <w:proofErr w:type="spellEnd"/>
           </w:p>
         </w:tc>
         <w:tc>
@@ -28654,7 +28250,6 @@
                 <w:lang w:eastAsia="en-GB"/>
               </w:rPr>
             </w:pPr>
-            <w:proofErr w:type="spellStart"/>
             <w:r>
               <w:rPr>
                 <w:rFonts w:ascii="Calibri" w:eastAsia="Times New Roman" w:hAnsi="Calibri" w:cs="Calibri"/>
@@ -28665,7 +28260,6 @@
               </w:rPr>
               <w:t>dist_sch</w:t>
             </w:r>
-            <w:proofErr w:type="spellEnd"/>
           </w:p>
         </w:tc>
         <w:tc>
@@ -29860,7 +29454,6 @@
                 <w:lang w:eastAsia="en-GB"/>
               </w:rPr>
             </w:pPr>
-            <w:proofErr w:type="spellStart"/>
             <w:r>
               <w:rPr>
                 <w:rFonts w:ascii="Calibri" w:eastAsia="Times New Roman" w:hAnsi="Calibri" w:cs="Calibri"/>
@@ -29871,7 +29464,6 @@
               </w:rPr>
               <w:t>KM_Comm</w:t>
             </w:r>
-            <w:proofErr w:type="spellEnd"/>
           </w:p>
         </w:tc>
         <w:tc>
@@ -30464,7 +30056,6 @@
                 <w:lang w:eastAsia="en-GB"/>
               </w:rPr>
             </w:pPr>
-            <w:proofErr w:type="spellStart"/>
             <w:r>
               <w:rPr>
                 <w:rFonts w:ascii="Calibri" w:eastAsia="Times New Roman" w:hAnsi="Calibri" w:cs="Calibri"/>
@@ -30475,7 +30066,6 @@
               </w:rPr>
               <w:t>land_confl</w:t>
             </w:r>
-            <w:proofErr w:type="spellEnd"/>
           </w:p>
         </w:tc>
         <w:tc>
@@ -31068,7 +30658,6 @@
                 <w:lang w:eastAsia="en-GB"/>
               </w:rPr>
             </w:pPr>
-            <w:proofErr w:type="spellStart"/>
             <w:r>
               <w:rPr>
                 <w:rFonts w:ascii="Calibri" w:eastAsia="Times New Roman" w:hAnsi="Calibri" w:cs="Calibri"/>
@@ -31079,7 +30668,6 @@
               </w:rPr>
               <w:t>crim_case</w:t>
             </w:r>
-            <w:proofErr w:type="spellEnd"/>
           </w:p>
         </w:tc>
         <w:tc>
@@ -31672,7 +31260,6 @@
                 <w:lang w:eastAsia="en-GB"/>
               </w:rPr>
             </w:pPr>
-            <w:proofErr w:type="spellStart"/>
             <w:r>
               <w:rPr>
                 <w:rFonts w:ascii="Calibri" w:eastAsia="Times New Roman" w:hAnsi="Calibri" w:cs="Calibri"/>
@@ -31683,7 +31270,6 @@
               </w:rPr>
               <w:t>Pax_migt_in</w:t>
             </w:r>
-            <w:proofErr w:type="spellEnd"/>
           </w:p>
         </w:tc>
         <w:tc>
@@ -32276,7 +31862,6 @@
                 <w:lang w:eastAsia="en-GB"/>
               </w:rPr>
             </w:pPr>
-            <w:proofErr w:type="spellStart"/>
             <w:r>
               <w:rPr>
                 <w:rFonts w:ascii="Calibri" w:eastAsia="Times New Roman" w:hAnsi="Calibri" w:cs="Calibri"/>
@@ -32287,7 +31872,6 @@
               </w:rPr>
               <w:t>Pax_migt_out</w:t>
             </w:r>
-            <w:proofErr w:type="spellEnd"/>
           </w:p>
         </w:tc>
         <w:tc>
@@ -32880,7 +32464,6 @@
                 <w:lang w:eastAsia="en-GB"/>
               </w:rPr>
             </w:pPr>
-            <w:proofErr w:type="spellStart"/>
             <w:r>
               <w:rPr>
                 <w:rFonts w:ascii="Calibri" w:eastAsia="Times New Roman" w:hAnsi="Calibri" w:cs="Calibri"/>
@@ -32891,7 +32474,6 @@
               </w:rPr>
               <w:t>mean_elev</w:t>
             </w:r>
-            <w:proofErr w:type="spellEnd"/>
           </w:p>
         </w:tc>
         <w:tc>
@@ -33484,7 +33066,6 @@
                 <w:lang w:eastAsia="en-GB"/>
               </w:rPr>
             </w:pPr>
-            <w:proofErr w:type="spellStart"/>
             <w:r>
               <w:rPr>
                 <w:rFonts w:ascii="Calibri" w:eastAsia="Times New Roman" w:hAnsi="Calibri" w:cs="Calibri"/>
@@ -33495,7 +33076,6 @@
               </w:rPr>
               <w:t>dist_border</w:t>
             </w:r>
-            <w:proofErr w:type="spellEnd"/>
           </w:p>
         </w:tc>
         <w:tc>
@@ -34088,7 +33668,6 @@
                 <w:lang w:eastAsia="en-GB"/>
               </w:rPr>
             </w:pPr>
-            <w:proofErr w:type="spellStart"/>
             <w:r>
               <w:rPr>
                 <w:rFonts w:ascii="Calibri" w:eastAsia="Times New Roman" w:hAnsi="Calibri" w:cs="Calibri"/>
@@ -34099,7 +33678,6 @@
               </w:rPr>
               <w:t>dist_provCap</w:t>
             </w:r>
-            <w:proofErr w:type="spellEnd"/>
           </w:p>
         </w:tc>
         <w:tc>
@@ -34733,21 +34311,7 @@
         <w:rPr>
           <w:highlight w:val="yellow"/>
         </w:rPr>
-        <w:t xml:space="preserve">Table </w:t>
-      </w:r>
-      <w:proofErr w:type="spellStart"/>
-      <w:r>
-        <w:rPr>
-          <w:highlight w:val="yellow"/>
-        </w:rPr>
-        <w:t>Sx</w:t>
-      </w:r>
-      <w:proofErr w:type="spellEnd"/>
-      <w:r>
-        <w:rPr>
-          <w:highlight w:val="yellow"/>
-        </w:rPr>
-        <w:t>).</w:t>
+        <w:t>Table Sx).</w:t>
       </w:r>
     </w:p>
     <w:p>
@@ -34763,18 +34327,8 @@
           <w:bCs/>
           <w:highlight w:val="yellow"/>
         </w:rPr>
-        <w:t xml:space="preserve">Table </w:t>
+        <w:t>Table Sx</w:t>
       </w:r>
-      <w:proofErr w:type="spellStart"/>
-      <w:r>
-        <w:rPr>
-          <w:b/>
-          <w:bCs/>
-          <w:highlight w:val="yellow"/>
-        </w:rPr>
-        <w:t>Sx</w:t>
-      </w:r>
-      <w:proofErr w:type="spellEnd"/>
       <w:r>
         <w:rPr>
           <w:b/>
@@ -34933,15 +34487,7 @@
           </w:tcPr>
           <w:p>
             <w:r>
-              <w:t>Increased foreign investment will increase forest loss (</w:t>
-            </w:r>
-            <w:proofErr w:type="gramStart"/>
-            <w:r>
-              <w:t>e.g.</w:t>
-            </w:r>
-            <w:proofErr w:type="gramEnd"/>
-            <w:r>
-              <w:t xml:space="preserve"> through economic land concessions)</w:t>
+              <w:t>Increased foreign investment will increase forest loss (e.g. through economic land concessions)</w:t>
             </w:r>
           </w:p>
         </w:tc>
@@ -35058,28 +34604,190 @@
         <w:tc>
           <w:tcPr>
             <w:tcW w:w="2122" w:type="dxa"/>
-          </w:tcPr>
-          <w:p>
-            <w:r>
-              <w:t>Population density</w:t>
+            <w:shd w:val="clear" w:color="auto" w:fill="D9D9D9" w:themeFill="background1" w:themeFillShade="D9"/>
+          </w:tcPr>
+          <w:p>
+            <w:pPr>
+              <w:rPr>
+                <w:i/>
+                <w:iCs/>
+              </w:rPr>
+            </w:pPr>
+            <w:r>
+              <w:rPr>
+                <w:i/>
+                <w:iCs/>
+              </w:rPr>
+              <w:t>Commodities</w:t>
             </w:r>
           </w:p>
         </w:tc>
         <w:tc>
           <w:tcPr>
             <w:tcW w:w="6894" w:type="dxa"/>
-          </w:tcPr>
-          <w:p>
-            <w:r>
-              <w:t>Increases in population density will increase forest loss</w:t>
-            </w:r>
-          </w:p>
+            <w:shd w:val="clear" w:color="auto" w:fill="D9D9D9" w:themeFill="background1" w:themeFillShade="D9"/>
+          </w:tcPr>
+          <w:p/>
         </w:tc>
       </w:tr>
       <w:tr>
         <w:tc>
           <w:tcPr>
             <w:tcW w:w="2122" w:type="dxa"/>
+          </w:tcPr>
+          <w:p>
+            <w:r>
+              <w:t>Crop production index</w:t>
+            </w:r>
+          </w:p>
+        </w:tc>
+        <w:tc>
+          <w:tcPr>
+            <w:tcW w:w="6894" w:type="dxa"/>
+          </w:tcPr>
+          <w:p>
+            <w:r>
+              <w:t>Increases in crop production will increase forest loss</w:t>
+            </w:r>
+          </w:p>
+        </w:tc>
+      </w:tr>
+      <w:tr>
+        <w:tc>
+          <w:tcPr>
+            <w:tcW w:w="2122" w:type="dxa"/>
+          </w:tcPr>
+          <w:p>
+            <w:r>
+              <w:t>Non-food production index</w:t>
+            </w:r>
+          </w:p>
+        </w:tc>
+        <w:tc>
+          <w:tcPr>
+            <w:tcW w:w="6894" w:type="dxa"/>
+          </w:tcPr>
+          <w:p>
+            <w:r>
+              <w:t>Increases in non-food agricultural production will increase forest loss</w:t>
+            </w:r>
+          </w:p>
+        </w:tc>
+      </w:tr>
+      <w:tr>
+        <w:tc>
+          <w:tcPr>
+            <w:tcW w:w="2122" w:type="dxa"/>
+          </w:tcPr>
+          <w:p>
+            <w:r>
+              <w:t>Median rice price</w:t>
+            </w:r>
+          </w:p>
+        </w:tc>
+        <w:tc>
+          <w:tcPr>
+            <w:tcW w:w="6894" w:type="dxa"/>
+          </w:tcPr>
+          <w:p>
+            <w:r>
+              <w:t>Increases in the price of rice will increase forest loss</w:t>
+            </w:r>
+          </w:p>
+        </w:tc>
+      </w:tr>
+      <w:tr>
+        <w:tc>
+          <w:tcPr>
+            <w:tcW w:w="2122" w:type="dxa"/>
+          </w:tcPr>
+          <w:p>
+            <w:r>
+              <w:t>Median rubber price</w:t>
+            </w:r>
+          </w:p>
+        </w:tc>
+        <w:tc>
+          <w:tcPr>
+            <w:tcW w:w="6894" w:type="dxa"/>
+          </w:tcPr>
+          <w:p>
+            <w:r>
+              <w:t>Increases in the price of rubber will increase forest loss</w:t>
+            </w:r>
+          </w:p>
+        </w:tc>
+      </w:tr>
+      <w:tr>
+        <w:tc>
+          <w:tcPr>
+            <w:tcW w:w="2122" w:type="dxa"/>
+          </w:tcPr>
+          <w:p>
+            <w:r>
+              <w:t>Median corn price</w:t>
+            </w:r>
+          </w:p>
+        </w:tc>
+        <w:tc>
+          <w:tcPr>
+            <w:tcW w:w="6894" w:type="dxa"/>
+          </w:tcPr>
+          <w:p>
+            <w:r>
+              <w:t>Increases in the price of corn will increase forest loss</w:t>
+            </w:r>
+          </w:p>
+        </w:tc>
+      </w:tr>
+      <w:tr>
+        <w:tc>
+          <w:tcPr>
+            <w:tcW w:w="2122" w:type="dxa"/>
+          </w:tcPr>
+          <w:p>
+            <w:r>
+              <w:t>Median sugar price</w:t>
+            </w:r>
+          </w:p>
+        </w:tc>
+        <w:tc>
+          <w:tcPr>
+            <w:tcW w:w="6894" w:type="dxa"/>
+          </w:tcPr>
+          <w:p>
+            <w:r>
+              <w:t>Increases in the price of sugar will increase forest loss</w:t>
+            </w:r>
+          </w:p>
+        </w:tc>
+      </w:tr>
+      <w:tr>
+        <w:tc>
+          <w:tcPr>
+            <w:tcW w:w="2122" w:type="dxa"/>
+          </w:tcPr>
+          <w:p>
+            <w:r>
+              <w:t>Production value from forestry</w:t>
+            </w:r>
+          </w:p>
+        </w:tc>
+        <w:tc>
+          <w:tcPr>
+            <w:tcW w:w="6894" w:type="dxa"/>
+          </w:tcPr>
+          <w:p>
+            <w:r>
+              <w:t>Increases in the production of forestry products will increase forest loss</w:t>
+            </w:r>
+          </w:p>
+        </w:tc>
+      </w:tr>
+      <w:tr>
+        <w:tc>
+          <w:tcPr>
+            <w:tcW w:w="2122" w:type="dxa"/>
             <w:shd w:val="clear" w:color="auto" w:fill="D9D9D9" w:themeFill="background1" w:themeFillShade="D9"/>
           </w:tcPr>
           <w:p>
@@ -35094,7 +34802,7 @@
                 <w:i/>
                 <w:iCs/>
               </w:rPr>
-              <w:t>Commodities</w:t>
+              <w:t>Producer prices</w:t>
             </w:r>
           </w:p>
         </w:tc>
@@ -35113,7 +34821,7 @@
           </w:tcPr>
           <w:p>
             <w:r>
-              <w:t>Crop production index</w:t>
+              <w:t>Producer price, rubber</w:t>
             </w:r>
           </w:p>
         </w:tc>
@@ -35123,7 +34831,7 @@
           </w:tcPr>
           <w:p>
             <w:r>
-              <w:t>Increases in crop production will increase forest loss</w:t>
+              <w:t>Increases in the producer price of rubber will increase forest loss</w:t>
             </w:r>
           </w:p>
         </w:tc>
@@ -35135,7 +34843,7 @@
           </w:tcPr>
           <w:p>
             <w:r>
-              <w:t>Non-food production index</w:t>
+              <w:t>Producer price, cassava</w:t>
             </w:r>
           </w:p>
         </w:tc>
@@ -35145,7 +34853,7 @@
           </w:tcPr>
           <w:p>
             <w:r>
-              <w:t>Increases in non-food agricultural production will increase forest loss</w:t>
+              <w:t>Increases in the producer price of cassava will increase forest loss</w:t>
             </w:r>
           </w:p>
         </w:tc>
@@ -35157,15 +34865,7 @@
           </w:tcPr>
           <w:p>
             <w:r>
-              <w:t xml:space="preserve">Median </w:t>
-            </w:r>
-            <w:proofErr w:type="spellStart"/>
-            <w:r>
-              <w:t>rice</w:t>
-            </w:r>
-            <w:proofErr w:type="spellEnd"/>
-            <w:r>
-              <w:t xml:space="preserve"> price</w:t>
+              <w:t>Producer price, corn</w:t>
             </w:r>
           </w:p>
         </w:tc>
@@ -35175,7 +34875,7 @@
           </w:tcPr>
           <w:p>
             <w:r>
-              <w:t>Increases in the price of rice will increase forest loss</w:t>
+              <w:t>Increases in the producer price of corn will increase forest loss</w:t>
             </w:r>
           </w:p>
         </w:tc>
@@ -35187,7 +34887,7 @@
           </w:tcPr>
           <w:p>
             <w:r>
-              <w:t>Median rubber price</w:t>
+              <w:t>Producer price, sugar</w:t>
             </w:r>
           </w:p>
         </w:tc>
@@ -35197,7 +34897,7 @@
           </w:tcPr>
           <w:p>
             <w:r>
-              <w:t>Increases in the price of rubber will increase forest loss</w:t>
+              <w:t>Increases in the producer price of sugar will increase forest loss</w:t>
             </w:r>
           </w:p>
         </w:tc>
@@ -35209,7 +34909,7 @@
           </w:tcPr>
           <w:p>
             <w:r>
-              <w:t>Median corn price</w:t>
+              <w:t>Producer price, rice</w:t>
             </w:r>
           </w:p>
         </w:tc>
@@ -35219,7 +34919,13 @@
           </w:tcPr>
           <w:p>
             <w:r>
-              <w:t>Increases in the price of corn will increase forest loss</w:t>
+              <w:t xml:space="preserve">Increases in the producer price of </w:t>
+            </w:r>
+            <w:r>
+              <w:t>rice</w:t>
+            </w:r>
+            <w:r>
+              <w:t xml:space="preserve"> will increase forest loss</w:t>
             </w:r>
           </w:p>
         </w:tc>
@@ -35228,22 +34934,30 @@
         <w:tc>
           <w:tcPr>
             <w:tcW w:w="2122" w:type="dxa"/>
-          </w:tcPr>
-          <w:p>
-            <w:r>
-              <w:t>Median sugar price</w:t>
+            <w:shd w:val="clear" w:color="auto" w:fill="D9D9D9" w:themeFill="background1" w:themeFillShade="D9"/>
+          </w:tcPr>
+          <w:p>
+            <w:pPr>
+              <w:rPr>
+                <w:i/>
+                <w:iCs/>
+              </w:rPr>
+            </w:pPr>
+            <w:r>
+              <w:rPr>
+                <w:i/>
+                <w:iCs/>
+              </w:rPr>
+              <w:t>Control</w:t>
             </w:r>
           </w:p>
         </w:tc>
         <w:tc>
           <w:tcPr>
             <w:tcW w:w="6894" w:type="dxa"/>
-          </w:tcPr>
-          <w:p>
-            <w:r>
-              <w:t>Increases in the price of sugar will increase forest loss</w:t>
-            </w:r>
-          </w:p>
+            <w:shd w:val="clear" w:color="auto" w:fill="D9D9D9" w:themeFill="background1" w:themeFillShade="D9"/>
+          </w:tcPr>
+          <w:p/>
         </w:tc>
       </w:tr>
       <w:tr>
@@ -35253,7 +34967,7 @@
           </w:tcPr>
           <w:p>
             <w:r>
-              <w:t>Production value from forestry</w:t>
+              <w:t>Population density</w:t>
             </w:r>
           </w:p>
         </w:tc>
@@ -35263,7 +34977,7 @@
           </w:tcPr>
           <w:p>
             <w:r>
-              <w:t>Increases in the production of forestry products will increase forest loss</w:t>
+              <w:t>Human population density will affect forest loss</w:t>
             </w:r>
           </w:p>
         </w:tc>
@@ -35272,116 +34986,20 @@
         <w:tc>
           <w:tcPr>
             <w:tcW w:w="2122" w:type="dxa"/>
-            <w:shd w:val="clear" w:color="auto" w:fill="D9D9D9" w:themeFill="background1" w:themeFillShade="D9"/>
-          </w:tcPr>
-          <w:p>
-            <w:pPr>
-              <w:rPr>
-                <w:i/>
-                <w:iCs/>
-              </w:rPr>
-            </w:pPr>
-            <w:r>
-              <w:rPr>
-                <w:i/>
-                <w:iCs/>
-              </w:rPr>
-              <w:t>Producer prices</w:t>
+          </w:tcPr>
+          <w:p>
+            <w:r>
+              <w:t>Forest remaining</w:t>
             </w:r>
           </w:p>
         </w:tc>
         <w:tc>
           <w:tcPr>
             <w:tcW w:w="6894" w:type="dxa"/>
-            <w:shd w:val="clear" w:color="auto" w:fill="D9D9D9" w:themeFill="background1" w:themeFillShade="D9"/>
-          </w:tcPr>
-          <w:p/>
-        </w:tc>
-      </w:tr>
-      <w:tr>
-        <w:tc>
-          <w:tcPr>
-            <w:tcW w:w="2122" w:type="dxa"/>
-          </w:tcPr>
-          <w:p>
-            <w:r>
-              <w:t>Producer price, rubber</w:t>
-            </w:r>
-          </w:p>
-        </w:tc>
-        <w:tc>
-          <w:tcPr>
-            <w:tcW w:w="6894" w:type="dxa"/>
-          </w:tcPr>
-          <w:p>
-            <w:r>
-              <w:t>Increases in the producer price of rubber will increase forest loss</w:t>
-            </w:r>
-          </w:p>
-        </w:tc>
-      </w:tr>
-      <w:tr>
-        <w:tc>
-          <w:tcPr>
-            <w:tcW w:w="2122" w:type="dxa"/>
-          </w:tcPr>
-          <w:p>
-            <w:r>
-              <w:t>Producer price, cassava</w:t>
-            </w:r>
-          </w:p>
-        </w:tc>
-        <w:tc>
-          <w:tcPr>
-            <w:tcW w:w="6894" w:type="dxa"/>
-          </w:tcPr>
-          <w:p>
-            <w:r>
-              <w:t>Increases in the producer price of cassava will increase forest loss</w:t>
-            </w:r>
-          </w:p>
-        </w:tc>
-      </w:tr>
-      <w:tr>
-        <w:tc>
-          <w:tcPr>
-            <w:tcW w:w="2122" w:type="dxa"/>
-          </w:tcPr>
-          <w:p>
-            <w:r>
-              <w:t>Producer price, corn</w:t>
-            </w:r>
-          </w:p>
-        </w:tc>
-        <w:tc>
-          <w:tcPr>
-            <w:tcW w:w="6894" w:type="dxa"/>
-          </w:tcPr>
-          <w:p>
-            <w:r>
-              <w:t>Increases in the producer price of corn will increase forest loss</w:t>
-            </w:r>
-          </w:p>
-        </w:tc>
-      </w:tr>
-      <w:tr>
-        <w:tc>
-          <w:tcPr>
-            <w:tcW w:w="2122" w:type="dxa"/>
-          </w:tcPr>
-          <w:p>
-            <w:r>
-              <w:t>Producer price, sugar</w:t>
-            </w:r>
-          </w:p>
-        </w:tc>
-        <w:tc>
-          <w:tcPr>
-            <w:tcW w:w="6894" w:type="dxa"/>
-          </w:tcPr>
-          <w:p>
-            <w:r>
-              <w:t>Increases in the producer price of sugar will increase forest loss</w:t>
+          </w:tcPr>
+          <w:p>
+            <w:r>
+              <w:t>Forest loss will be affected by the raw quantity of forest remaining – i.e., forest loss will decrease as the total amount of forest remaining decreases</w:t>
             </w:r>
           </w:p>
         </w:tc>
@@ -35401,7 +35019,6 @@
           <w:i/>
           <w:iCs/>
         </w:rPr>
-        <w:lastRenderedPageBreak/>
         <w:t>Socioeconomic models</w:t>
       </w:r>
     </w:p>
@@ -35419,21 +35036,7 @@
         <w:rPr>
           <w:highlight w:val="yellow"/>
         </w:rPr>
-        <w:t xml:space="preserve">Table </w:t>
-      </w:r>
-      <w:proofErr w:type="spellStart"/>
-      <w:r>
-        <w:rPr>
-          <w:highlight w:val="yellow"/>
-        </w:rPr>
-        <w:t>Sx</w:t>
-      </w:r>
-      <w:proofErr w:type="spellEnd"/>
-      <w:r>
-        <w:rPr>
-          <w:highlight w:val="yellow"/>
-        </w:rPr>
-        <w:t>).</w:t>
+        <w:t>Table Sx).</w:t>
       </w:r>
       <w:r>
         <w:t xml:space="preserve"> The predictors within each of the sets were selected as proxies for the set because of their relevance, or because they were the best quality data that related to the set. </w:t>
@@ -35807,11 +35410,11 @@
           </w:tcPr>
           <w:p>
             <w:r>
-              <w:t xml:space="preserve">Communes/provinces with large distances to schools are likely to be large, remote communes/provinces with high forest cover. Alternative hypothesis: areas with large distances to schools will lead to higher proportions of males out of education and </w:t>
+              <w:t xml:space="preserve">Communes/provinces with large distances to schools are likely to be large, remote communes/provinces with high forest cover. </w:t>
             </w:r>
             <w:r>
               <w:lastRenderedPageBreak/>
-              <w:t>engaging in forest clearing activities. Communes/provinces with higher proportions of families with access to waste collection will be in developed, urban areas and will have lower forest cover. Communes/provinces with larger distances to commune offices will be larger, more remote areas with higher forest cover. Alternative hypothesis</w:t>
+              <w:t>Alternative hypothesis: areas with large distances to schools will lead to higher proportions of males out of education and engaging in forest clearing activities. Communes/provinces with higher proportions of families with access to waste collection will be in developed, urban areas and will have lower forest cover. Communes/provinces with larger distances to commune offices will be larger, more remote areas with higher forest cover. Alternative hypothesis</w:t>
             </w:r>
             <w:r>
               <w:t>: communes/provinces with larger distances to commune offices will have weaker governance and less law enforcement, resulting in lower forest cover.</w:t>
@@ -36030,23 +35633,7 @@
           </w:tcPr>
           <w:p>
             <w:r>
-              <w:t>All of these variables have potential to influence forest cover within communes/</w:t>
-            </w:r>
-            <w:proofErr w:type="gramStart"/>
-            <w:r>
-              <w:t>provinces, yet</w:t>
-            </w:r>
-            <w:proofErr w:type="gramEnd"/>
-            <w:r>
-              <w:t xml:space="preserve"> were not specific targets for investigation. </w:t>
-            </w:r>
-            <w:proofErr w:type="gramStart"/>
-            <w:r>
-              <w:t>Therefore</w:t>
-            </w:r>
-            <w:proofErr w:type="gramEnd"/>
-            <w:r>
-              <w:t xml:space="preserve"> they were included as control variables.</w:t>
+              <w:t>All of these variables have potential to influence forest cover within communes/provinces, yet were not specific targets for investigation. Therefore they were included as control variables.</w:t>
             </w:r>
           </w:p>
         </w:tc>
@@ -36357,6 +35944,30 @@
           <w:bCs/>
         </w:rPr>
       </w:pPr>
+    </w:p>
+    <w:p>
+      <w:pPr>
+        <w:rPr>
+          <w:b/>
+          <w:bCs/>
+        </w:rPr>
+      </w:pPr>
+    </w:p>
+    <w:p>
+      <w:pPr>
+        <w:rPr>
+          <w:b/>
+          <w:bCs/>
+        </w:rPr>
+      </w:pPr>
+    </w:p>
+    <w:p>
+      <w:pPr>
+        <w:rPr>
+          <w:b/>
+          <w:bCs/>
+        </w:rPr>
+      </w:pPr>
       <w:r>
         <w:rPr>
           <w:b/>
@@ -36364,6 +35975,142 @@
         </w:rPr>
         <w:t xml:space="preserve">Results </w:t>
       </w:r>
+    </w:p>
+    <w:p>
+      <w:pPr>
+        <w:rPr>
+          <w:b/>
+          <w:bCs/>
+        </w:rPr>
+      </w:pPr>
+    </w:p>
+    <w:p>
+      <w:pPr>
+        <w:rPr>
+          <w:b/>
+          <w:bCs/>
+        </w:rPr>
+      </w:pPr>
+    </w:p>
+    <w:p>
+      <w:pPr>
+        <w:rPr>
+          <w:b/>
+          <w:bCs/>
+        </w:rPr>
+      </w:pPr>
+    </w:p>
+    <w:p>
+      <w:pPr>
+        <w:rPr>
+          <w:b/>
+          <w:bCs/>
+        </w:rPr>
+      </w:pPr>
+    </w:p>
+    <w:p>
+      <w:pPr>
+        <w:rPr>
+          <w:b/>
+          <w:bCs/>
+        </w:rPr>
+      </w:pPr>
+    </w:p>
+    <w:p>
+      <w:pPr>
+        <w:rPr>
+          <w:b/>
+          <w:bCs/>
+        </w:rPr>
+      </w:pPr>
+    </w:p>
+    <w:p>
+      <w:pPr>
+        <w:rPr>
+          <w:b/>
+          <w:bCs/>
+        </w:rPr>
+      </w:pPr>
+    </w:p>
+    <w:p>
+      <w:pPr>
+        <w:rPr>
+          <w:b/>
+          <w:bCs/>
+        </w:rPr>
+      </w:pPr>
+    </w:p>
+    <w:p>
+      <w:pPr>
+        <w:rPr>
+          <w:b/>
+          <w:bCs/>
+        </w:rPr>
+      </w:pPr>
+    </w:p>
+    <w:p>
+      <w:pPr>
+        <w:rPr>
+          <w:b/>
+          <w:bCs/>
+        </w:rPr>
+      </w:pPr>
+    </w:p>
+    <w:p>
+      <w:pPr>
+        <w:rPr>
+          <w:b/>
+          <w:bCs/>
+        </w:rPr>
+      </w:pPr>
+    </w:p>
+    <w:p>
+      <w:pPr>
+        <w:rPr>
+          <w:b/>
+          <w:bCs/>
+        </w:rPr>
+      </w:pPr>
+    </w:p>
+    <w:p>
+      <w:pPr>
+        <w:rPr>
+          <w:b/>
+          <w:bCs/>
+        </w:rPr>
+      </w:pPr>
+    </w:p>
+    <w:p>
+      <w:pPr>
+        <w:rPr>
+          <w:b/>
+          <w:bCs/>
+        </w:rPr>
+      </w:pPr>
+    </w:p>
+    <w:p>
+      <w:pPr>
+        <w:rPr>
+          <w:b/>
+          <w:bCs/>
+        </w:rPr>
+      </w:pPr>
+    </w:p>
+    <w:p>
+      <w:pPr>
+        <w:rPr>
+          <w:b/>
+          <w:bCs/>
+        </w:rPr>
+      </w:pPr>
+    </w:p>
+    <w:p>
+      <w:pPr>
+        <w:rPr>
+          <w:b/>
+          <w:bCs/>
+        </w:rPr>
+      </w:pPr>
     </w:p>
     <w:p>
       <w:pPr>
@@ -37474,7 +37221,6 @@
   <w:style w:type="character" w:default="1" w:styleId="DefaultParagraphFont">
     <w:name w:val="Default Paragraph Font"/>
     <w:uiPriority w:val="1"/>
-    <w:semiHidden/>
     <w:unhideWhenUsed/>
   </w:style>
   <w:style w:type="table" w:default="1" w:styleId="TableNormal">

</xml_diff>